<commit_message>
Har reviwet OC7 til UC5
</commit_message>
<xml_diff>
--- a/Documentation/03 - Analysis/Formel-UseCase-5.docx
+++ b/Documentation/03 - Analysis/Formel-UseCase-5.docx
@@ -1,10 +1,10 @@
 
 <file path=word/document.xml><?xml version="1.0" encoding="utf-8"?>
-<w:document xmlns:wpc="http://schemas.microsoft.com/office/word/2010/wordprocessingCanvas" xmlns:mc="http://schemas.openxmlformats.org/markup-compatibility/2006" xmlns:o="urn:schemas-microsoft-com:office:office" xmlns:r="http://schemas.openxmlformats.org/officeDocument/2006/relationships" xmlns:m="http://schemas.openxmlformats.org/officeDocument/2006/math" xmlns:v="urn:schemas-microsoft-com:vml" xmlns:wp14="http://schemas.microsoft.com/office/word/2010/wordprocessingDrawing" xmlns:wp="http://schemas.openxmlformats.org/drawingml/2006/wordprocessingDrawing" xmlns:w10="urn:schemas-microsoft-com:office:word" xmlns:w="http://schemas.openxmlformats.org/wordprocessingml/2006/main" xmlns:w14="http://schemas.microsoft.com/office/word/2010/wordml" xmlns:wpg="http://schemas.microsoft.com/office/word/2010/wordprocessingGroup" xmlns:wpi="http://schemas.microsoft.com/office/word/2010/wordprocessingInk" xmlns:wne="http://schemas.microsoft.com/office/word/2006/wordml" xmlns:wps="http://schemas.microsoft.com/office/word/2010/wordprocessingShape" mc:Ignorable="w14 wp14">
+<w:document xmlns:wpc="http://schemas.microsoft.com/office/word/2010/wordprocessingCanvas" xmlns:mc="http://schemas.openxmlformats.org/markup-compatibility/2006" xmlns:o="urn:schemas-microsoft-com:office:office" xmlns:r="http://schemas.openxmlformats.org/officeDocument/2006/relationships" xmlns:m="http://schemas.openxmlformats.org/officeDocument/2006/math" xmlns:v="urn:schemas-microsoft-com:vml" xmlns:wp14="http://schemas.microsoft.com/office/word/2010/wordprocessingDrawing" xmlns:wp="http://schemas.openxmlformats.org/drawingml/2006/wordprocessingDrawing" xmlns:w10="urn:schemas-microsoft-com:office:word" xmlns:w="http://schemas.openxmlformats.org/wordprocessingml/2006/main" xmlns:w14="http://schemas.microsoft.com/office/word/2010/wordml" xmlns:w15="http://schemas.microsoft.com/office/word/2012/wordml" xmlns:wpg="http://schemas.microsoft.com/office/word/2010/wordprocessingGroup" xmlns:wpi="http://schemas.microsoft.com/office/word/2010/wordprocessingInk" xmlns:wne="http://schemas.microsoft.com/office/word/2006/wordml" xmlns:wps="http://schemas.microsoft.com/office/word/2010/wordprocessingShape" mc:Ignorable="w14 w15 wp14">
   <w:body>
     <w:p>
       <w:pPr>
-        <w:pStyle w:val="Title"/>
+        <w:pStyle w:val="Titel"/>
         <w:jc w:val="left"/>
         <w:rPr>
           <w:lang w:eastAsia="da-DK"/>
@@ -76,24 +76,59 @@
           <w:szCs w:val="28"/>
           <w:lang w:eastAsia="da-DK"/>
         </w:rPr>
-        <w:t>Afgrænsning (Scope)</w:t>
-      </w:r>
-    </w:p>
-    <w:p>
-      <w:pPr>
-        <w:pStyle w:val="NoSpacing"/>
-        <w:rPr>
-          <w:rFonts w:cs="Calibri"/>
-          <w:lang w:eastAsia="da-DK"/>
-        </w:rPr>
-      </w:pPr>
-      <w:r>
-        <w:rPr>
-          <w:rFonts w:cs="Calibri"/>
-          <w:lang w:eastAsia="da-DK"/>
-        </w:rPr>
-        <w:t>Skal skrives i java</w:t>
-      </w:r>
+        <w:t>Afgrænsning (</w:t>
+      </w:r>
+      <w:proofErr w:type="spellStart"/>
+      <w:r>
+        <w:rPr>
+          <w:rFonts w:eastAsia="Times New Roman" w:cs="Calibri"/>
+          <w:b/>
+          <w:bCs/>
+          <w:color w:val="000000"/>
+          <w:sz w:val="28"/>
+          <w:szCs w:val="28"/>
+          <w:lang w:eastAsia="da-DK"/>
+        </w:rPr>
+        <w:t>Scope</w:t>
+      </w:r>
+      <w:proofErr w:type="spellEnd"/>
+      <w:r>
+        <w:rPr>
+          <w:rFonts w:eastAsia="Times New Roman" w:cs="Calibri"/>
+          <w:b/>
+          <w:bCs/>
+          <w:color w:val="000000"/>
+          <w:sz w:val="28"/>
+          <w:szCs w:val="28"/>
+          <w:lang w:eastAsia="da-DK"/>
+        </w:rPr>
+        <w:t>)</w:t>
+      </w:r>
+    </w:p>
+    <w:p>
+      <w:pPr>
+        <w:pStyle w:val="Ingenafstand"/>
+        <w:rPr>
+          <w:rFonts w:cs="Calibri"/>
+          <w:lang w:eastAsia="da-DK"/>
+        </w:rPr>
+      </w:pPr>
+      <w:r>
+        <w:rPr>
+          <w:rFonts w:cs="Calibri"/>
+          <w:lang w:eastAsia="da-DK"/>
+        </w:rPr>
+        <w:t xml:space="preserve">Skal skrives i </w:t>
+      </w:r>
+      <w:proofErr w:type="spellStart"/>
+      <w:r>
+        <w:rPr>
+          <w:rFonts w:cs="Calibri"/>
+          <w:lang w:eastAsia="da-DK"/>
+        </w:rPr>
+        <w:t>java</w:t>
+      </w:r>
+      <w:proofErr w:type="spellEnd"/>
     </w:p>
     <w:p>
       <w:pPr>
@@ -124,7 +159,7 @@
     </w:p>
     <w:p>
       <w:pPr>
-        <w:pStyle w:val="NoSpacing"/>
+        <w:pStyle w:val="Ingenafstand"/>
         <w:rPr>
           <w:rFonts w:cs="Calibri"/>
           <w:lang w:eastAsia="da-DK"/>
@@ -169,7 +204,59 @@
           <w:szCs w:val="28"/>
           <w:lang w:eastAsia="da-DK"/>
         </w:rPr>
-        <w:t>Primære aktør (Primary Actor)</w:t>
+        <w:t>Primære aktør (</w:t>
+      </w:r>
+      <w:proofErr w:type="spellStart"/>
+      <w:r>
+        <w:rPr>
+          <w:rFonts w:eastAsia="Times New Roman" w:cs="Calibri"/>
+          <w:b/>
+          <w:bCs/>
+          <w:color w:val="000000"/>
+          <w:sz w:val="28"/>
+          <w:szCs w:val="28"/>
+          <w:lang w:eastAsia="da-DK"/>
+        </w:rPr>
+        <w:t>Primary</w:t>
+      </w:r>
+      <w:proofErr w:type="spellEnd"/>
+      <w:r>
+        <w:rPr>
+          <w:rFonts w:eastAsia="Times New Roman" w:cs="Calibri"/>
+          <w:b/>
+          <w:bCs/>
+          <w:color w:val="000000"/>
+          <w:sz w:val="28"/>
+          <w:szCs w:val="28"/>
+          <w:lang w:eastAsia="da-DK"/>
+        </w:rPr>
+        <w:t xml:space="preserve"> </w:t>
+      </w:r>
+      <w:proofErr w:type="spellStart"/>
+      <w:r>
+        <w:rPr>
+          <w:rFonts w:eastAsia="Times New Roman" w:cs="Calibri"/>
+          <w:b/>
+          <w:bCs/>
+          <w:color w:val="000000"/>
+          <w:sz w:val="28"/>
+          <w:szCs w:val="28"/>
+          <w:lang w:eastAsia="da-DK"/>
+        </w:rPr>
+        <w:t>Actor</w:t>
+      </w:r>
+      <w:proofErr w:type="spellEnd"/>
+      <w:r>
+        <w:rPr>
+          <w:rFonts w:eastAsia="Times New Roman" w:cs="Calibri"/>
+          <w:b/>
+          <w:bCs/>
+          <w:color w:val="000000"/>
+          <w:sz w:val="28"/>
+          <w:szCs w:val="28"/>
+          <w:lang w:eastAsia="da-DK"/>
+        </w:rPr>
+        <w:t>)</w:t>
       </w:r>
     </w:p>
     <w:p>
@@ -211,12 +298,64 @@
           <w:szCs w:val="28"/>
           <w:lang w:eastAsia="da-DK"/>
         </w:rPr>
-        <w:t>Interessenter og interesser (Stakeholders and Interests)</w:t>
-      </w:r>
-    </w:p>
-    <w:p>
-      <w:pPr>
-        <w:pStyle w:val="NoSpacing"/>
+        <w:t>Interessenter og interesser (</w:t>
+      </w:r>
+      <w:proofErr w:type="spellStart"/>
+      <w:r>
+        <w:rPr>
+          <w:rFonts w:eastAsia="Times New Roman" w:cs="Calibri"/>
+          <w:b/>
+          <w:bCs/>
+          <w:color w:val="000000"/>
+          <w:sz w:val="28"/>
+          <w:szCs w:val="28"/>
+          <w:lang w:eastAsia="da-DK"/>
+        </w:rPr>
+        <w:t>Stakeholders</w:t>
+      </w:r>
+      <w:proofErr w:type="spellEnd"/>
+      <w:r>
+        <w:rPr>
+          <w:rFonts w:eastAsia="Times New Roman" w:cs="Calibri"/>
+          <w:b/>
+          <w:bCs/>
+          <w:color w:val="000000"/>
+          <w:sz w:val="28"/>
+          <w:szCs w:val="28"/>
+          <w:lang w:eastAsia="da-DK"/>
+        </w:rPr>
+        <w:t xml:space="preserve"> and </w:t>
+      </w:r>
+      <w:proofErr w:type="spellStart"/>
+      <w:r>
+        <w:rPr>
+          <w:rFonts w:eastAsia="Times New Roman" w:cs="Calibri"/>
+          <w:b/>
+          <w:bCs/>
+          <w:color w:val="000000"/>
+          <w:sz w:val="28"/>
+          <w:szCs w:val="28"/>
+          <w:lang w:eastAsia="da-DK"/>
+        </w:rPr>
+        <w:t>Interests</w:t>
+      </w:r>
+      <w:proofErr w:type="spellEnd"/>
+      <w:r>
+        <w:rPr>
+          <w:rFonts w:eastAsia="Times New Roman" w:cs="Calibri"/>
+          <w:b/>
+          <w:bCs/>
+          <w:color w:val="000000"/>
+          <w:sz w:val="28"/>
+          <w:szCs w:val="28"/>
+          <w:lang w:eastAsia="da-DK"/>
+        </w:rPr>
+        <w:t>)</w:t>
+      </w:r>
+    </w:p>
+    <w:p>
+      <w:pPr>
+        <w:pStyle w:val="Ingenafstand"/>
         <w:rPr>
           <w:rFonts w:cs="Calibri"/>
           <w:lang w:eastAsia="da-DK"/>
@@ -239,7 +378,7 @@
     </w:p>
     <w:p>
       <w:pPr>
-        <w:pStyle w:val="NoSpacing"/>
+        <w:pStyle w:val="Ingenafstand"/>
         <w:rPr>
           <w:rFonts w:cs="Calibri"/>
           <w:lang w:eastAsia="da-DK"/>
@@ -284,12 +423,38 @@
           <w:szCs w:val="28"/>
           <w:lang w:eastAsia="da-DK"/>
         </w:rPr>
-        <w:t>Forudsætninger (Preconditions)</w:t>
-      </w:r>
-    </w:p>
-    <w:p>
-      <w:pPr>
-        <w:pStyle w:val="NoSpacing"/>
+        <w:t>Forudsætninger (</w:t>
+      </w:r>
+      <w:proofErr w:type="spellStart"/>
+      <w:r>
+        <w:rPr>
+          <w:rFonts w:eastAsia="Times New Roman" w:cs="Calibri"/>
+          <w:b/>
+          <w:bCs/>
+          <w:color w:val="000000"/>
+          <w:sz w:val="28"/>
+          <w:szCs w:val="28"/>
+          <w:lang w:eastAsia="da-DK"/>
+        </w:rPr>
+        <w:t>Preconditions</w:t>
+      </w:r>
+      <w:proofErr w:type="spellEnd"/>
+      <w:r>
+        <w:rPr>
+          <w:rFonts w:eastAsia="Times New Roman" w:cs="Calibri"/>
+          <w:b/>
+          <w:bCs/>
+          <w:color w:val="000000"/>
+          <w:sz w:val="28"/>
+          <w:szCs w:val="28"/>
+          <w:lang w:eastAsia="da-DK"/>
+        </w:rPr>
+        <w:t>)</w:t>
+      </w:r>
+    </w:p>
+    <w:p>
+      <w:pPr>
+        <w:pStyle w:val="Ingenafstand"/>
         <w:rPr>
           <w:rFonts w:cs="Calibri"/>
           <w:lang w:eastAsia="da-DK"/>
@@ -305,7 +470,7 @@
     </w:p>
     <w:p>
       <w:pPr>
-        <w:pStyle w:val="NoSpacing"/>
+        <w:pStyle w:val="Ingenafstand"/>
         <w:rPr>
           <w:rFonts w:ascii="Symbol" w:eastAsia="Times New Roman" w:hAnsi="Symbol" w:cs="Calibri"/>
           <w:color w:val="000000"/>
@@ -330,7 +495,7 @@
     </w:p>
     <w:p>
       <w:pPr>
-        <w:pStyle w:val="NoSpacing"/>
+        <w:pStyle w:val="Ingenafstand"/>
         <w:rPr>
           <w:rFonts w:cs="Calibri"/>
           <w:lang w:eastAsia="da-DK"/>
@@ -357,21 +522,6 @@
           <w:vertAlign w:val="subscript"/>
           <w:lang w:eastAsia="da-DK"/>
         </w:rPr>
-        <w:t>Dim</w:t>
-      </w:r>
-      <w:r>
-        <w:rPr>
-          <w:rFonts w:cs="Calibri"/>
-          <w:lang w:eastAsia="da-DK"/>
-        </w:rPr>
-        <w:t xml:space="preserve"> og F</w:t>
-      </w:r>
-      <w:r>
-        <w:rPr>
-          <w:rFonts w:cs="Calibri"/>
-          <w:vertAlign w:val="subscript"/>
-          <w:lang w:eastAsia="da-DK"/>
-        </w:rPr>
         <w:t>T</w:t>
       </w:r>
       <w:r>
@@ -379,7 +529,23 @@
           <w:rFonts w:cs="Calibri"/>
           <w:lang w:eastAsia="da-DK"/>
         </w:rPr>
-        <w:t xml:space="preserve"> på forhånd</w:t>
+        <w:t xml:space="preserve"> </w:t>
+      </w:r>
+      <w:r>
+        <w:rPr>
+          <w:rFonts w:cs="Calibri"/>
+          <w:lang w:eastAsia="da-DK"/>
+        </w:rPr>
+        <w:t xml:space="preserve"> og Areal </w:t>
+      </w:r>
+      <w:bookmarkStart w:id="0" w:name="_GoBack"/>
+      <w:bookmarkEnd w:id="0"/>
+      <w:r>
+        <w:rPr>
+          <w:rFonts w:cs="Calibri"/>
+          <w:lang w:eastAsia="da-DK"/>
+        </w:rPr>
+        <w:t>på forhånd</w:t>
       </w:r>
     </w:p>
     <w:p>
@@ -406,12 +572,64 @@
           <w:szCs w:val="28"/>
           <w:lang w:eastAsia="da-DK"/>
         </w:rPr>
-        <w:t>Succesgaranti (Success Guarantee / Postconditions)</w:t>
-      </w:r>
-    </w:p>
-    <w:p>
-      <w:pPr>
-        <w:pStyle w:val="NoSpacing"/>
+        <w:t xml:space="preserve">Succesgaranti (Success </w:t>
+      </w:r>
+      <w:proofErr w:type="spellStart"/>
+      <w:r>
+        <w:rPr>
+          <w:rFonts w:eastAsia="Times New Roman" w:cs="Calibri"/>
+          <w:b/>
+          <w:bCs/>
+          <w:color w:val="000000"/>
+          <w:sz w:val="28"/>
+          <w:szCs w:val="28"/>
+          <w:lang w:eastAsia="da-DK"/>
+        </w:rPr>
+        <w:t>Guarantee</w:t>
+      </w:r>
+      <w:proofErr w:type="spellEnd"/>
+      <w:r>
+        <w:rPr>
+          <w:rFonts w:eastAsia="Times New Roman" w:cs="Calibri"/>
+          <w:b/>
+          <w:bCs/>
+          <w:color w:val="000000"/>
+          <w:sz w:val="28"/>
+          <w:szCs w:val="28"/>
+          <w:lang w:eastAsia="da-DK"/>
+        </w:rPr>
+        <w:t xml:space="preserve"> / </w:t>
+      </w:r>
+      <w:proofErr w:type="spellStart"/>
+      <w:r>
+        <w:rPr>
+          <w:rFonts w:eastAsia="Times New Roman" w:cs="Calibri"/>
+          <w:b/>
+          <w:bCs/>
+          <w:color w:val="000000"/>
+          <w:sz w:val="28"/>
+          <w:szCs w:val="28"/>
+          <w:lang w:eastAsia="da-DK"/>
+        </w:rPr>
+        <w:t>Postconditions</w:t>
+      </w:r>
+      <w:proofErr w:type="spellEnd"/>
+      <w:r>
+        <w:rPr>
+          <w:rFonts w:eastAsia="Times New Roman" w:cs="Calibri"/>
+          <w:b/>
+          <w:bCs/>
+          <w:color w:val="000000"/>
+          <w:sz w:val="28"/>
+          <w:szCs w:val="28"/>
+          <w:lang w:eastAsia="da-DK"/>
+        </w:rPr>
+        <w:t>)</w:t>
+      </w:r>
+    </w:p>
+    <w:p>
+      <w:pPr>
+        <w:pStyle w:val="Ingenafstand"/>
         <w:rPr>
           <w:rFonts w:cs="Calibri"/>
           <w:lang w:eastAsia="da-DK"/>
@@ -424,8 +642,6 @@
         </w:rPr>
         <w:t>Vi får beregnet</w:t>
       </w:r>
-      <w:bookmarkStart w:id="0" w:name="_GoBack"/>
-      <w:bookmarkEnd w:id="0"/>
       <w:r>
         <w:rPr>
           <w:rFonts w:cs="Calibri"/>
@@ -517,7 +733,7 @@
     </w:p>
     <w:p>
       <w:pPr>
-        <w:pStyle w:val="NoSpacing"/>
+        <w:pStyle w:val="Ingenafstand"/>
         <w:numPr>
           <w:ilvl w:val="0"/>
           <w:numId w:val="8"/>
@@ -596,7 +812,7 @@
     </w:p>
     <w:p>
       <w:pPr>
-        <w:pStyle w:val="NoSpacing"/>
+        <w:pStyle w:val="Ingenafstand"/>
         <w:numPr>
           <w:ilvl w:val="0"/>
           <w:numId w:val="8"/>
@@ -630,7 +846,7 @@
     </w:p>
     <w:p>
       <w:pPr>
-        <w:pStyle w:val="NoSpacing"/>
+        <w:pStyle w:val="Ingenafstand"/>
         <w:numPr>
           <w:ilvl w:val="0"/>
           <w:numId w:val="8"/>
@@ -677,7 +893,7 @@
     </w:p>
     <w:p>
       <w:pPr>
-        <w:pStyle w:val="ListParagraph"/>
+        <w:pStyle w:val="Listeafsnit"/>
         <w:numPr>
           <w:ilvl w:val="0"/>
           <w:numId w:val="10"/>
@@ -704,7 +920,7 @@
     </w:p>
     <w:p>
       <w:pPr>
-        <w:pStyle w:val="ListParagraph"/>
+        <w:pStyle w:val="Listeafsnit"/>
         <w:numPr>
           <w:ilvl w:val="1"/>
           <w:numId w:val="10"/>
@@ -731,7 +947,7 @@
     </w:p>
     <w:p>
       <w:pPr>
-        <w:pStyle w:val="ListParagraph"/>
+        <w:pStyle w:val="Listeafsnit"/>
         <w:numPr>
           <w:ilvl w:val="1"/>
           <w:numId w:val="10"/>
@@ -751,7 +967,7 @@
     </w:p>
     <w:p>
       <w:pPr>
-        <w:pStyle w:val="ListParagraph"/>
+        <w:pStyle w:val="Listeafsnit"/>
         <w:numPr>
           <w:ilvl w:val="1"/>
           <w:numId w:val="10"/>
@@ -771,7 +987,7 @@
     </w:p>
     <w:p>
       <w:pPr>
-        <w:pStyle w:val="ListParagraph"/>
+        <w:pStyle w:val="Listeafsnit"/>
         <w:numPr>
           <w:ilvl w:val="1"/>
           <w:numId w:val="10"/>
@@ -799,7 +1015,7 @@
     </w:p>
     <w:p>
       <w:pPr>
-        <w:pStyle w:val="NoSpacing"/>
+        <w:pStyle w:val="Ingenafstand"/>
         <w:numPr>
           <w:ilvl w:val="0"/>
           <w:numId w:val="10"/>
@@ -827,7 +1043,7 @@
     </w:p>
     <w:p>
       <w:pPr>
-        <w:pStyle w:val="NoSpacing"/>
+        <w:pStyle w:val="Ingenafstand"/>
         <w:numPr>
           <w:ilvl w:val="1"/>
           <w:numId w:val="10"/>
@@ -847,7 +1063,7 @@
     </w:p>
     <w:p>
       <w:pPr>
-        <w:pStyle w:val="ListParagraph"/>
+        <w:pStyle w:val="Listeafsnit"/>
         <w:numPr>
           <w:ilvl w:val="1"/>
           <w:numId w:val="10"/>
@@ -867,7 +1083,7 @@
     </w:p>
     <w:p>
       <w:pPr>
-        <w:pStyle w:val="ListParagraph"/>
+        <w:pStyle w:val="Listeafsnit"/>
         <w:numPr>
           <w:ilvl w:val="1"/>
           <w:numId w:val="10"/>
@@ -887,7 +1103,7 @@
     </w:p>
     <w:p>
       <w:pPr>
-        <w:pStyle w:val="ListParagraph"/>
+        <w:pStyle w:val="Listeafsnit"/>
         <w:numPr>
           <w:ilvl w:val="1"/>
           <w:numId w:val="10"/>
@@ -915,7 +1131,7 @@
     </w:p>
     <w:p>
       <w:pPr>
-        <w:pStyle w:val="NoSpacing"/>
+        <w:pStyle w:val="Ingenafstand"/>
         <w:ind w:left="1080"/>
         <w:rPr>
           <w:rFonts w:cs="Calibri"/>
@@ -925,7 +1141,7 @@
     </w:p>
     <w:p>
       <w:pPr>
-        <w:pStyle w:val="NoSpacing"/>
+        <w:pStyle w:val="Ingenafstand"/>
         <w:numPr>
           <w:ilvl w:val="0"/>
           <w:numId w:val="10"/>
@@ -960,7 +1176,7 @@
     </w:p>
     <w:p>
       <w:pPr>
-        <w:pStyle w:val="NoSpacing"/>
+        <w:pStyle w:val="Ingenafstand"/>
         <w:numPr>
           <w:ilvl w:val="1"/>
           <w:numId w:val="10"/>
@@ -988,7 +1204,7 @@
     </w:p>
     <w:p>
       <w:pPr>
-        <w:pStyle w:val="ListParagraph"/>
+        <w:pStyle w:val="Listeafsnit"/>
         <w:numPr>
           <w:ilvl w:val="1"/>
           <w:numId w:val="10"/>
@@ -1023,7 +1239,7 @@
     </w:p>
     <w:p>
       <w:pPr>
-        <w:pStyle w:val="ListParagraph"/>
+        <w:pStyle w:val="Listeafsnit"/>
         <w:numPr>
           <w:ilvl w:val="1"/>
           <w:numId w:val="10"/>
@@ -1043,7 +1259,7 @@
     </w:p>
     <w:p>
       <w:pPr>
-        <w:pStyle w:val="ListParagraph"/>
+        <w:pStyle w:val="Listeafsnit"/>
         <w:numPr>
           <w:ilvl w:val="1"/>
           <w:numId w:val="10"/>
@@ -1071,7 +1287,7 @@
     </w:p>
     <w:p>
       <w:pPr>
-        <w:pStyle w:val="ListParagraph"/>
+        <w:pStyle w:val="Listeafsnit"/>
         <w:numPr>
           <w:ilvl w:val="0"/>
           <w:numId w:val="10"/>
@@ -1087,12 +1303,30 @@
           <w:color w:val="000000"/>
           <w:lang w:eastAsia="da-DK"/>
         </w:rPr>
-        <w:t>Beregningen for arealet  ved typen rør</w:t>
-      </w:r>
-    </w:p>
-    <w:p>
-      <w:pPr>
-        <w:pStyle w:val="ListParagraph"/>
+        <w:t xml:space="preserve">Beregningen for </w:t>
+      </w:r>
+      <w:proofErr w:type="gramStart"/>
+      <w:r>
+        <w:rPr>
+          <w:rFonts w:asciiTheme="minorHAnsi" w:eastAsia="Times New Roman" w:hAnsiTheme="minorHAnsi" w:cstheme="minorHAnsi"/>
+          <w:color w:val="000000"/>
+          <w:lang w:eastAsia="da-DK"/>
+        </w:rPr>
+        <w:t>arealet  ved</w:t>
+      </w:r>
+      <w:proofErr w:type="gramEnd"/>
+      <w:r>
+        <w:rPr>
+          <w:rFonts w:asciiTheme="minorHAnsi" w:eastAsia="Times New Roman" w:hAnsiTheme="minorHAnsi" w:cstheme="minorHAnsi"/>
+          <w:color w:val="000000"/>
+          <w:lang w:eastAsia="da-DK"/>
+        </w:rPr>
+        <w:t xml:space="preserve"> typen rør</w:t>
+      </w:r>
+    </w:p>
+    <w:p>
+      <w:pPr>
+        <w:pStyle w:val="Listeafsnit"/>
         <w:numPr>
           <w:ilvl w:val="1"/>
           <w:numId w:val="10"/>
@@ -1107,12 +1341,37 @@
           <w:rFonts w:cs="Calibri"/>
           <w:lang w:eastAsia="da-DK"/>
         </w:rPr>
-        <w:t>Hvis rør, angiver PTE-studerende, om den er massiv eller hul og angiver YdreRadius og IndreRadius</w:t>
-      </w:r>
-    </w:p>
-    <w:p>
-      <w:pPr>
-        <w:pStyle w:val="ListParagraph"/>
+        <w:t xml:space="preserve">Hvis rør, angiver PTE-studerende, om den er massiv eller hul og angiver </w:t>
+      </w:r>
+      <w:proofErr w:type="spellStart"/>
+      <w:r>
+        <w:rPr>
+          <w:rFonts w:cs="Calibri"/>
+          <w:lang w:eastAsia="da-DK"/>
+        </w:rPr>
+        <w:t>YdreRadius</w:t>
+      </w:r>
+      <w:proofErr w:type="spellEnd"/>
+      <w:r>
+        <w:rPr>
+          <w:rFonts w:cs="Calibri"/>
+          <w:lang w:eastAsia="da-DK"/>
+        </w:rPr>
+        <w:t xml:space="preserve"> og </w:t>
+      </w:r>
+      <w:proofErr w:type="spellStart"/>
+      <w:r>
+        <w:rPr>
+          <w:rFonts w:cs="Calibri"/>
+          <w:lang w:eastAsia="da-DK"/>
+        </w:rPr>
+        <w:t>IndreRadius</w:t>
+      </w:r>
+      <w:proofErr w:type="spellEnd"/>
+    </w:p>
+    <w:p>
+      <w:pPr>
+        <w:pStyle w:val="Listeafsnit"/>
         <w:numPr>
           <w:ilvl w:val="1"/>
           <w:numId w:val="10"/>
@@ -1177,7 +1436,7 @@
     </w:p>
     <w:p>
       <w:pPr>
-        <w:pStyle w:val="ListParagraph"/>
+        <w:pStyle w:val="Listeafsnit"/>
         <w:numPr>
           <w:ilvl w:val="1"/>
           <w:numId w:val="10"/>
@@ -1227,7 +1486,7 @@
     </w:p>
     <w:p>
       <w:pPr>
-        <w:pStyle w:val="ListParagraph"/>
+        <w:pStyle w:val="Listeafsnit"/>
         <w:numPr>
           <w:ilvl w:val="0"/>
           <w:numId w:val="10"/>
@@ -1248,7 +1507,7 @@
     </w:p>
     <w:p>
       <w:pPr>
-        <w:pStyle w:val="ListParagraph"/>
+        <w:pStyle w:val="Listeafsnit"/>
         <w:numPr>
           <w:ilvl w:val="1"/>
           <w:numId w:val="10"/>
@@ -1263,12 +1522,76 @@
           <w:rFonts w:cs="Calibri"/>
           <w:lang w:eastAsia="da-DK"/>
         </w:rPr>
-        <w:t>Hvis firkant, angiver PTE-studerende, om den er massiv eller hul og angiver ydreLængde, YdreBredde, indreLængde og indreBredde.</w:t>
-      </w:r>
-    </w:p>
-    <w:p>
-      <w:pPr>
-        <w:pStyle w:val="ListParagraph"/>
+        <w:t xml:space="preserve">Hvis firkant, angiver PTE-studerende, om den er massiv eller hul og angiver </w:t>
+      </w:r>
+      <w:proofErr w:type="spellStart"/>
+      <w:r>
+        <w:rPr>
+          <w:rFonts w:cs="Calibri"/>
+          <w:lang w:eastAsia="da-DK"/>
+        </w:rPr>
+        <w:t>ydreLængde</w:t>
+      </w:r>
+      <w:proofErr w:type="spellEnd"/>
+      <w:r>
+        <w:rPr>
+          <w:rFonts w:cs="Calibri"/>
+          <w:lang w:eastAsia="da-DK"/>
+        </w:rPr>
+        <w:t xml:space="preserve">, </w:t>
+      </w:r>
+      <w:proofErr w:type="spellStart"/>
+      <w:r>
+        <w:rPr>
+          <w:rFonts w:cs="Calibri"/>
+          <w:lang w:eastAsia="da-DK"/>
+        </w:rPr>
+        <w:t>YdreBredde</w:t>
+      </w:r>
+      <w:proofErr w:type="spellEnd"/>
+      <w:r>
+        <w:rPr>
+          <w:rFonts w:cs="Calibri"/>
+          <w:lang w:eastAsia="da-DK"/>
+        </w:rPr>
+        <w:t xml:space="preserve">, </w:t>
+      </w:r>
+      <w:proofErr w:type="spellStart"/>
+      <w:r>
+        <w:rPr>
+          <w:rFonts w:cs="Calibri"/>
+          <w:lang w:eastAsia="da-DK"/>
+        </w:rPr>
+        <w:t>indreLængde</w:t>
+      </w:r>
+      <w:proofErr w:type="spellEnd"/>
+      <w:r>
+        <w:rPr>
+          <w:rFonts w:cs="Calibri"/>
+          <w:lang w:eastAsia="da-DK"/>
+        </w:rPr>
+        <w:t xml:space="preserve"> og </w:t>
+      </w:r>
+      <w:proofErr w:type="spellStart"/>
+      <w:r>
+        <w:rPr>
+          <w:rFonts w:cs="Calibri"/>
+          <w:lang w:eastAsia="da-DK"/>
+        </w:rPr>
+        <w:t>indreBredde</w:t>
+      </w:r>
+      <w:proofErr w:type="spellEnd"/>
+      <w:r>
+        <w:rPr>
+          <w:rFonts w:cs="Calibri"/>
+          <w:lang w:eastAsia="da-DK"/>
+        </w:rPr>
+        <w:t>.</w:t>
+      </w:r>
+    </w:p>
+    <w:p>
+      <w:pPr>
+        <w:pStyle w:val="Listeafsnit"/>
         <w:numPr>
           <w:ilvl w:val="1"/>
           <w:numId w:val="10"/>
@@ -1283,7 +1606,55 @@
           <w:rFonts w:cs="Calibri"/>
           <w:lang w:eastAsia="da-DK"/>
         </w:rPr>
-        <w:t>Hvis hul systemet bregner Areal og skriver det (ydreLængde*ydreBredde-IndreLængde*IndreBredde= A i mm</w:t>
+        <w:t>Hvis hul systemet bregner Areal og skriver det (</w:t>
+      </w:r>
+      <w:proofErr w:type="spellStart"/>
+      <w:r>
+        <w:rPr>
+          <w:rFonts w:cs="Calibri"/>
+          <w:lang w:eastAsia="da-DK"/>
+        </w:rPr>
+        <w:t>ydreLængde</w:t>
+      </w:r>
+      <w:proofErr w:type="spellEnd"/>
+      <w:r>
+        <w:rPr>
+          <w:rFonts w:cs="Calibri"/>
+          <w:lang w:eastAsia="da-DK"/>
+        </w:rPr>
+        <w:t>*</w:t>
+      </w:r>
+      <w:proofErr w:type="spellStart"/>
+      <w:r>
+        <w:rPr>
+          <w:rFonts w:cs="Calibri"/>
+          <w:lang w:eastAsia="da-DK"/>
+        </w:rPr>
+        <w:t>ydreBredde-IndreLængde</w:t>
+      </w:r>
+      <w:proofErr w:type="spellEnd"/>
+      <w:r>
+        <w:rPr>
+          <w:rFonts w:cs="Calibri"/>
+          <w:lang w:eastAsia="da-DK"/>
+        </w:rPr>
+        <w:t>*</w:t>
+      </w:r>
+      <w:proofErr w:type="spellStart"/>
+      <w:r>
+        <w:rPr>
+          <w:rFonts w:cs="Calibri"/>
+          <w:lang w:eastAsia="da-DK"/>
+        </w:rPr>
+        <w:t>IndreBredde</w:t>
+      </w:r>
+      <w:proofErr w:type="spellEnd"/>
+      <w:r>
+        <w:rPr>
+          <w:rFonts w:cs="Calibri"/>
+          <w:lang w:eastAsia="da-DK"/>
+        </w:rPr>
+        <w:t>= A i mm</w:t>
       </w:r>
       <w:r>
         <w:rPr>
@@ -1310,7 +1681,7 @@
     </w:p>
     <w:p>
       <w:pPr>
-        <w:pStyle w:val="ListParagraph"/>
+        <w:pStyle w:val="Listeafsnit"/>
         <w:numPr>
           <w:ilvl w:val="1"/>
           <w:numId w:val="10"/>
@@ -1325,7 +1696,39 @@
           <w:rFonts w:cs="Calibri"/>
           <w:lang w:eastAsia="da-DK"/>
         </w:rPr>
-        <w:t>Hvis massiv systemet bregner Areal og skriver det (ydreLængde*ydreBredde = A i mm</w:t>
+        <w:t>Hvis massiv systemet bregner Areal og skriver det (</w:t>
+      </w:r>
+      <w:proofErr w:type="spellStart"/>
+      <w:r>
+        <w:rPr>
+          <w:rFonts w:cs="Calibri"/>
+          <w:lang w:eastAsia="da-DK"/>
+        </w:rPr>
+        <w:t>ydreLængde</w:t>
+      </w:r>
+      <w:proofErr w:type="spellEnd"/>
+      <w:r>
+        <w:rPr>
+          <w:rFonts w:cs="Calibri"/>
+          <w:lang w:eastAsia="da-DK"/>
+        </w:rPr>
+        <w:t>*</w:t>
+      </w:r>
+      <w:proofErr w:type="spellStart"/>
+      <w:r>
+        <w:rPr>
+          <w:rFonts w:cs="Calibri"/>
+          <w:lang w:eastAsia="da-DK"/>
+        </w:rPr>
+        <w:t>ydreBredde</w:t>
+      </w:r>
+      <w:proofErr w:type="spellEnd"/>
+      <w:r>
+        <w:rPr>
+          <w:rFonts w:cs="Calibri"/>
+          <w:lang w:eastAsia="da-DK"/>
+        </w:rPr>
+        <w:t xml:space="preserve"> = A i mm</w:t>
       </w:r>
       <w:r>
         <w:rPr>
@@ -1355,32 +1758,62 @@
           <w:lang w:eastAsia="da-DK"/>
         </w:rPr>
       </w:pPr>
-      <w:r>
-        <w:rPr>
-          <w:rFonts w:eastAsia="Times New Roman" w:cs="Calibri"/>
-          <w:b/>
-          <w:bCs/>
-          <w:color w:val="000000"/>
-          <w:sz w:val="28"/>
-          <w:szCs w:val="28"/>
-          <w:lang w:eastAsia="da-DK"/>
-        </w:rPr>
-        <w:t>Eksplecite krav til teknologi</w:t>
-      </w:r>
-    </w:p>
-    <w:p>
-      <w:pPr>
-        <w:rPr>
-          <w:rFonts w:eastAsia="Times New Roman" w:cs="Calibri"/>
-          <w:lang w:eastAsia="da-DK"/>
-        </w:rPr>
-      </w:pPr>
-      <w:r>
-        <w:rPr>
-          <w:rFonts w:eastAsia="Times New Roman" w:cs="Calibri"/>
-          <w:lang w:eastAsia="da-DK"/>
-        </w:rPr>
-        <w:t xml:space="preserve">Det skal kunne køre på windows og IOS. </w:t>
+      <w:proofErr w:type="spellStart"/>
+      <w:r>
+        <w:rPr>
+          <w:rFonts w:eastAsia="Times New Roman" w:cs="Calibri"/>
+          <w:b/>
+          <w:bCs/>
+          <w:color w:val="000000"/>
+          <w:sz w:val="28"/>
+          <w:szCs w:val="28"/>
+          <w:lang w:eastAsia="da-DK"/>
+        </w:rPr>
+        <w:t>Eksplecite</w:t>
+      </w:r>
+      <w:proofErr w:type="spellEnd"/>
+      <w:r>
+        <w:rPr>
+          <w:rFonts w:eastAsia="Times New Roman" w:cs="Calibri"/>
+          <w:b/>
+          <w:bCs/>
+          <w:color w:val="000000"/>
+          <w:sz w:val="28"/>
+          <w:szCs w:val="28"/>
+          <w:lang w:eastAsia="da-DK"/>
+        </w:rPr>
+        <w:t xml:space="preserve"> krav til teknologi</w:t>
+      </w:r>
+    </w:p>
+    <w:p>
+      <w:pPr>
+        <w:rPr>
+          <w:rFonts w:eastAsia="Times New Roman" w:cs="Calibri"/>
+          <w:lang w:eastAsia="da-DK"/>
+        </w:rPr>
+      </w:pPr>
+      <w:r>
+        <w:rPr>
+          <w:rFonts w:eastAsia="Times New Roman" w:cs="Calibri"/>
+          <w:lang w:eastAsia="da-DK"/>
+        </w:rPr>
+        <w:t xml:space="preserve">Det skal kunne køre på </w:t>
+      </w:r>
+      <w:proofErr w:type="spellStart"/>
+      <w:r>
+        <w:rPr>
+          <w:rFonts w:eastAsia="Times New Roman" w:cs="Calibri"/>
+          <w:lang w:eastAsia="da-DK"/>
+        </w:rPr>
+        <w:t>windows</w:t>
+      </w:r>
+      <w:proofErr w:type="spellEnd"/>
+      <w:r>
+        <w:rPr>
+          <w:rFonts w:eastAsia="Times New Roman" w:cs="Calibri"/>
+          <w:lang w:eastAsia="da-DK"/>
+        </w:rPr>
+        <w:t xml:space="preserve"> og IOS. </w:t>
       </w:r>
     </w:p>
     <w:p>
@@ -1408,7 +1841,7 @@
     </w:p>
     <w:p>
       <w:pPr>
-        <w:pStyle w:val="NoSpacing"/>
+        <w:pStyle w:val="Ingenafstand"/>
         <w:rPr>
           <w:rFonts w:cs="Calibri"/>
           <w:lang w:eastAsia="da-DK"/>
@@ -1431,18 +1864,34 @@
     </w:p>
     <w:p>
       <w:pPr>
-        <w:pStyle w:val="NoSpacing"/>
-        <w:rPr>
-          <w:rFonts w:cs="Calibri"/>
-          <w:lang w:eastAsia="da-DK"/>
-        </w:rPr>
-      </w:pPr>
-      <w:r>
-        <w:rPr>
-          <w:rFonts w:cs="Calibri"/>
-          <w:lang w:eastAsia="da-DK"/>
-        </w:rPr>
-        <w:t>Succes for hovedsenareie = 99%</w:t>
+        <w:pStyle w:val="Ingenafstand"/>
+        <w:rPr>
+          <w:rFonts w:cs="Calibri"/>
+          <w:lang w:eastAsia="da-DK"/>
+        </w:rPr>
+      </w:pPr>
+      <w:r>
+        <w:rPr>
+          <w:rFonts w:cs="Calibri"/>
+          <w:lang w:eastAsia="da-DK"/>
+        </w:rPr>
+        <w:t xml:space="preserve">Succes for </w:t>
+      </w:r>
+      <w:proofErr w:type="spellStart"/>
+      <w:r>
+        <w:rPr>
+          <w:rFonts w:cs="Calibri"/>
+          <w:lang w:eastAsia="da-DK"/>
+        </w:rPr>
+        <w:t>hovedsenareie</w:t>
+      </w:r>
+      <w:proofErr w:type="spellEnd"/>
+      <w:r>
+        <w:rPr>
+          <w:rFonts w:cs="Calibri"/>
+          <w:lang w:eastAsia="da-DK"/>
+        </w:rPr>
+        <w:t xml:space="preserve"> = 99%</w:t>
       </w:r>
     </w:p>
     <w:p>
@@ -1483,7 +1932,7 @@
     </w:p>
     <w:p>
       <w:pPr>
-        <w:pStyle w:val="NoSpacing"/>
+        <w:pStyle w:val="Ingenafstand"/>
         <w:rPr>
           <w:rFonts w:eastAsia="Times New Roman" w:cs="Calibri"/>
           <w:lang w:eastAsia="da-DK"/>
@@ -1630,8 +2079,8 @@
 </file>
 
 <file path=word/numbering.xml><?xml version="1.0" encoding="utf-8"?>
-<w:numbering xmlns:wpc="http://schemas.microsoft.com/office/word/2010/wordprocessingCanvas" xmlns:mc="http://schemas.openxmlformats.org/markup-compatibility/2006" xmlns:o="urn:schemas-microsoft-com:office:office" xmlns:r="http://schemas.openxmlformats.org/officeDocument/2006/relationships" xmlns:m="http://schemas.openxmlformats.org/officeDocument/2006/math" xmlns:v="urn:schemas-microsoft-com:vml" xmlns:wp14="http://schemas.microsoft.com/office/word/2010/wordprocessingDrawing" xmlns:wp="http://schemas.openxmlformats.org/drawingml/2006/wordprocessingDrawing" xmlns:w10="urn:schemas-microsoft-com:office:word" xmlns:w="http://schemas.openxmlformats.org/wordprocessingml/2006/main" xmlns:w14="http://schemas.microsoft.com/office/word/2010/wordml" xmlns:wpg="http://schemas.microsoft.com/office/word/2010/wordprocessingGroup" xmlns:wpi="http://schemas.microsoft.com/office/word/2010/wordprocessingInk" xmlns:wne="http://schemas.microsoft.com/office/word/2006/wordml" xmlns:wps="http://schemas.microsoft.com/office/word/2010/wordprocessingShape" mc:Ignorable="w14 wp14">
-  <w:abstractNum w:abstractNumId="0">
+<w:numbering xmlns:wpc="http://schemas.microsoft.com/office/word/2010/wordprocessingCanvas" xmlns:mc="http://schemas.openxmlformats.org/markup-compatibility/2006" xmlns:o="urn:schemas-microsoft-com:office:office" xmlns:r="http://schemas.openxmlformats.org/officeDocument/2006/relationships" xmlns:m="http://schemas.openxmlformats.org/officeDocument/2006/math" xmlns:v="urn:schemas-microsoft-com:vml" xmlns:wp14="http://schemas.microsoft.com/office/word/2010/wordprocessingDrawing" xmlns:wp="http://schemas.openxmlformats.org/drawingml/2006/wordprocessingDrawing" xmlns:w10="urn:schemas-microsoft-com:office:word" xmlns:w="http://schemas.openxmlformats.org/wordprocessingml/2006/main" xmlns:w14="http://schemas.microsoft.com/office/word/2010/wordml" xmlns:w15="http://schemas.microsoft.com/office/word/2012/wordml" xmlns:wpg="http://schemas.microsoft.com/office/word/2010/wordprocessingGroup" xmlns:wpi="http://schemas.microsoft.com/office/word/2010/wordprocessingInk" xmlns:wne="http://schemas.microsoft.com/office/word/2006/wordml" xmlns:wps="http://schemas.microsoft.com/office/word/2010/wordprocessingShape" mc:Ignorable="w14 w15 wp14">
+  <w:abstractNum w:abstractNumId="0" w15:restartNumberingAfterBreak="0">
     <w:nsid w:val="0A087BBF"/>
     <w:multiLevelType w:val="multilevel"/>
     <w:tmpl w:val="2CB2FE7A"/>
@@ -1744,7 +2193,7 @@
       </w:pPr>
     </w:lvl>
   </w:abstractNum>
-  <w:abstractNum w:abstractNumId="1">
+  <w:abstractNum w:abstractNumId="1" w15:restartNumberingAfterBreak="0">
     <w:nsid w:val="0BD464F2"/>
     <w:multiLevelType w:val="hybridMultilevel"/>
     <w:tmpl w:val="48CE581C"/>
@@ -1830,7 +2279,7 @@
       </w:pPr>
     </w:lvl>
   </w:abstractNum>
-  <w:abstractNum w:abstractNumId="2">
+  <w:abstractNum w:abstractNumId="2" w15:restartNumberingAfterBreak="0">
     <w:nsid w:val="0D9E0EAE"/>
     <w:multiLevelType w:val="multilevel"/>
     <w:tmpl w:val="CC3A6E16"/>
@@ -1943,7 +2392,7 @@
       </w:pPr>
     </w:lvl>
   </w:abstractNum>
-  <w:abstractNum w:abstractNumId="3">
+  <w:abstractNum w:abstractNumId="3" w15:restartNumberingAfterBreak="0">
     <w:nsid w:val="16A27217"/>
     <w:multiLevelType w:val="hybridMultilevel"/>
     <w:tmpl w:val="48CE581C"/>
@@ -2029,7 +2478,7 @@
       </w:pPr>
     </w:lvl>
   </w:abstractNum>
-  <w:abstractNum w:abstractNumId="4">
+  <w:abstractNum w:abstractNumId="4" w15:restartNumberingAfterBreak="0">
     <w:nsid w:val="3C3F0FEF"/>
     <w:multiLevelType w:val="multilevel"/>
     <w:tmpl w:val="049C5790"/>
@@ -2178,7 +2627,7 @@
       </w:rPr>
     </w:lvl>
   </w:abstractNum>
-  <w:abstractNum w:abstractNumId="5">
+  <w:abstractNum w:abstractNumId="5" w15:restartNumberingAfterBreak="0">
     <w:nsid w:val="53577E3E"/>
     <w:multiLevelType w:val="multilevel"/>
     <w:tmpl w:val="E534A732"/>
@@ -2327,7 +2776,7 @@
       </w:rPr>
     </w:lvl>
   </w:abstractNum>
-  <w:abstractNum w:abstractNumId="6">
+  <w:abstractNum w:abstractNumId="6" w15:restartNumberingAfterBreak="0">
     <w:nsid w:val="6C2D3C0B"/>
     <w:multiLevelType w:val="multilevel"/>
     <w:tmpl w:val="4DB46642"/>
@@ -2440,7 +2889,7 @@
       </w:pPr>
     </w:lvl>
   </w:abstractNum>
-  <w:abstractNum w:abstractNumId="7">
+  <w:abstractNum w:abstractNumId="7" w15:restartNumberingAfterBreak="0">
     <w:nsid w:val="73D21D98"/>
     <w:multiLevelType w:val="hybridMultilevel"/>
     <w:tmpl w:val="FD462EAE"/>
@@ -2526,7 +2975,7 @@
       </w:pPr>
     </w:lvl>
   </w:abstractNum>
-  <w:abstractNum w:abstractNumId="8">
+  <w:abstractNum w:abstractNumId="8" w15:restartNumberingAfterBreak="0">
     <w:nsid w:val="79D22E99"/>
     <w:multiLevelType w:val="hybridMultilevel"/>
     <w:tmpl w:val="E4F634B8"/>
@@ -2670,7 +3119,7 @@
 </file>
 
 <file path=word/styles.xml><?xml version="1.0" encoding="utf-8"?>
-<w:styles xmlns:mc="http://schemas.openxmlformats.org/markup-compatibility/2006" xmlns:r="http://schemas.openxmlformats.org/officeDocument/2006/relationships" xmlns:w="http://schemas.openxmlformats.org/wordprocessingml/2006/main" xmlns:w14="http://schemas.microsoft.com/office/word/2010/wordml" mc:Ignorable="w14">
+<w:styles xmlns:mc="http://schemas.openxmlformats.org/markup-compatibility/2006" xmlns:r="http://schemas.openxmlformats.org/officeDocument/2006/relationships" xmlns:w="http://schemas.openxmlformats.org/wordprocessingml/2006/main" xmlns:w14="http://schemas.microsoft.com/office/word/2010/wordml" xmlns:w15="http://schemas.microsoft.com/office/word/2012/wordml" mc:Ignorable="w14 w15">
   <w:docDefaults>
     <w:rPrDefault>
       <w:rPr>
@@ -2680,35 +3129,165 @@
     </w:rPrDefault>
     <w:pPrDefault/>
   </w:docDefaults>
-  <w:latentStyles w:defLockedState="0" w:defUIPriority="99" w:defSemiHidden="1" w:defUnhideWhenUsed="1" w:defQFormat="0" w:count="267">
-    <w:lsdException w:name="Normal" w:semiHidden="0" w:uiPriority="0" w:unhideWhenUsed="0" w:qFormat="1"/>
-    <w:lsdException w:name="heading 1" w:semiHidden="0" w:uiPriority="9" w:unhideWhenUsed="0" w:qFormat="1"/>
-    <w:lsdException w:name="heading 2" w:uiPriority="9" w:qFormat="1"/>
-    <w:lsdException w:name="heading 3" w:uiPriority="9" w:qFormat="1"/>
-    <w:lsdException w:name="heading 4" w:uiPriority="9" w:qFormat="1"/>
-    <w:lsdException w:name="heading 5" w:uiPriority="9" w:qFormat="1"/>
-    <w:lsdException w:name="heading 6" w:uiPriority="9" w:qFormat="1"/>
-    <w:lsdException w:name="heading 7" w:uiPriority="9" w:qFormat="1"/>
-    <w:lsdException w:name="heading 8" w:uiPriority="9" w:qFormat="1"/>
-    <w:lsdException w:name="heading 9" w:uiPriority="9" w:qFormat="1"/>
-    <w:lsdException w:name="toc 1" w:uiPriority="39"/>
-    <w:lsdException w:name="toc 2" w:uiPriority="39"/>
-    <w:lsdException w:name="toc 3" w:uiPriority="39"/>
-    <w:lsdException w:name="toc 4" w:uiPriority="39"/>
-    <w:lsdException w:name="toc 5" w:uiPriority="39"/>
-    <w:lsdException w:name="toc 6" w:uiPriority="39"/>
-    <w:lsdException w:name="toc 7" w:uiPriority="39"/>
-    <w:lsdException w:name="toc 8" w:uiPriority="39"/>
-    <w:lsdException w:name="toc 9" w:uiPriority="39"/>
-    <w:lsdException w:name="caption" w:uiPriority="35" w:qFormat="1"/>
-    <w:lsdException w:name="Title" w:semiHidden="0" w:uiPriority="10" w:unhideWhenUsed="0" w:qFormat="1"/>
-    <w:lsdException w:name="Default Paragraph Font" w:uiPriority="1"/>
-    <w:lsdException w:name="Subtitle" w:semiHidden="0" w:uiPriority="11" w:unhideWhenUsed="0" w:qFormat="1"/>
-    <w:lsdException w:name="Strong" w:semiHidden="0" w:uiPriority="22" w:unhideWhenUsed="0" w:qFormat="1"/>
-    <w:lsdException w:name="Emphasis" w:semiHidden="0" w:uiPriority="20" w:unhideWhenUsed="0" w:qFormat="1"/>
-    <w:lsdException w:name="Table Grid" w:semiHidden="0" w:uiPriority="59" w:unhideWhenUsed="0"/>
-    <w:lsdException w:name="Placeholder Text" w:unhideWhenUsed="0"/>
-    <w:lsdException w:name="No Spacing" w:semiHidden="0" w:uiPriority="1" w:unhideWhenUsed="0" w:qFormat="1"/>
+  <w:latentStyles w:defLockedState="0" w:defUIPriority="99" w:defSemiHidden="0" w:defUnhideWhenUsed="0" w:defQFormat="0" w:count="371">
+    <w:lsdException w:name="Normal" w:uiPriority="0" w:qFormat="1"/>
+    <w:lsdException w:name="heading 1" w:uiPriority="9" w:qFormat="1"/>
+    <w:lsdException w:name="heading 2" w:semiHidden="1" w:uiPriority="9" w:unhideWhenUsed="1" w:qFormat="1"/>
+    <w:lsdException w:name="heading 3" w:semiHidden="1" w:uiPriority="9" w:unhideWhenUsed="1" w:qFormat="1"/>
+    <w:lsdException w:name="heading 4" w:semiHidden="1" w:uiPriority="9" w:unhideWhenUsed="1" w:qFormat="1"/>
+    <w:lsdException w:name="heading 5" w:semiHidden="1" w:uiPriority="9" w:unhideWhenUsed="1" w:qFormat="1"/>
+    <w:lsdException w:name="heading 6" w:semiHidden="1" w:uiPriority="9" w:unhideWhenUsed="1" w:qFormat="1"/>
+    <w:lsdException w:name="heading 7" w:semiHidden="1" w:uiPriority="9" w:unhideWhenUsed="1" w:qFormat="1"/>
+    <w:lsdException w:name="heading 8" w:semiHidden="1" w:uiPriority="9" w:unhideWhenUsed="1" w:qFormat="1"/>
+    <w:lsdException w:name="heading 9" w:semiHidden="1" w:uiPriority="9" w:unhideWhenUsed="1" w:qFormat="1"/>
+    <w:lsdException w:name="index 1" w:semiHidden="1" w:unhideWhenUsed="1"/>
+    <w:lsdException w:name="index 2" w:semiHidden="1" w:unhideWhenUsed="1"/>
+    <w:lsdException w:name="index 3" w:semiHidden="1" w:unhideWhenUsed="1"/>
+    <w:lsdException w:name="index 4" w:semiHidden="1" w:unhideWhenUsed="1"/>
+    <w:lsdException w:name="index 5" w:semiHidden="1" w:unhideWhenUsed="1"/>
+    <w:lsdException w:name="index 6" w:semiHidden="1" w:unhideWhenUsed="1"/>
+    <w:lsdException w:name="index 7" w:semiHidden="1" w:unhideWhenUsed="1"/>
+    <w:lsdException w:name="index 8" w:semiHidden="1" w:unhideWhenUsed="1"/>
+    <w:lsdException w:name="index 9" w:semiHidden="1" w:unhideWhenUsed="1"/>
+    <w:lsdException w:name="toc 1" w:semiHidden="1" w:uiPriority="39" w:unhideWhenUsed="1"/>
+    <w:lsdException w:name="toc 2" w:semiHidden="1" w:uiPriority="39" w:unhideWhenUsed="1"/>
+    <w:lsdException w:name="toc 3" w:semiHidden="1" w:uiPriority="39" w:unhideWhenUsed="1"/>
+    <w:lsdException w:name="toc 4" w:semiHidden="1" w:uiPriority="39" w:unhideWhenUsed="1"/>
+    <w:lsdException w:name="toc 5" w:semiHidden="1" w:uiPriority="39" w:unhideWhenUsed="1"/>
+    <w:lsdException w:name="toc 6" w:semiHidden="1" w:uiPriority="39" w:unhideWhenUsed="1"/>
+    <w:lsdException w:name="toc 7" w:semiHidden="1" w:uiPriority="39" w:unhideWhenUsed="1"/>
+    <w:lsdException w:name="toc 8" w:semiHidden="1" w:uiPriority="39" w:unhideWhenUsed="1"/>
+    <w:lsdException w:name="toc 9" w:semiHidden="1" w:uiPriority="39" w:unhideWhenUsed="1"/>
+    <w:lsdException w:name="Normal Indent" w:semiHidden="1" w:unhideWhenUsed="1"/>
+    <w:lsdException w:name="footnote text" w:semiHidden="1" w:unhideWhenUsed="1"/>
+    <w:lsdException w:name="annotation text" w:semiHidden="1" w:unhideWhenUsed="1"/>
+    <w:lsdException w:name="header" w:semiHidden="1" w:unhideWhenUsed="1"/>
+    <w:lsdException w:name="footer" w:semiHidden="1" w:unhideWhenUsed="1"/>
+    <w:lsdException w:name="index heading" w:semiHidden="1" w:unhideWhenUsed="1"/>
+    <w:lsdException w:name="caption" w:semiHidden="1" w:uiPriority="35" w:unhideWhenUsed="1" w:qFormat="1"/>
+    <w:lsdException w:name="table of figures" w:semiHidden="1" w:unhideWhenUsed="1"/>
+    <w:lsdException w:name="envelope address" w:semiHidden="1" w:unhideWhenUsed="1"/>
+    <w:lsdException w:name="envelope return" w:semiHidden="1" w:unhideWhenUsed="1"/>
+    <w:lsdException w:name="footnote reference" w:semiHidden="1" w:unhideWhenUsed="1"/>
+    <w:lsdException w:name="annotation reference" w:semiHidden="1" w:unhideWhenUsed="1"/>
+    <w:lsdException w:name="line number" w:semiHidden="1" w:unhideWhenUsed="1"/>
+    <w:lsdException w:name="page number" w:semiHidden="1" w:unhideWhenUsed="1"/>
+    <w:lsdException w:name="endnote reference" w:semiHidden="1" w:unhideWhenUsed="1"/>
+    <w:lsdException w:name="endnote text" w:semiHidden="1" w:unhideWhenUsed="1"/>
+    <w:lsdException w:name="table of authorities" w:semiHidden="1" w:unhideWhenUsed="1"/>
+    <w:lsdException w:name="macro" w:semiHidden="1" w:unhideWhenUsed="1"/>
+    <w:lsdException w:name="toa heading" w:semiHidden="1" w:unhideWhenUsed="1"/>
+    <w:lsdException w:name="List" w:semiHidden="1" w:unhideWhenUsed="1"/>
+    <w:lsdException w:name="List Bullet" w:semiHidden="1" w:unhideWhenUsed="1"/>
+    <w:lsdException w:name="List Number" w:semiHidden="1" w:unhideWhenUsed="1"/>
+    <w:lsdException w:name="List 2" w:semiHidden="1" w:unhideWhenUsed="1"/>
+    <w:lsdException w:name="List 3" w:semiHidden="1" w:unhideWhenUsed="1"/>
+    <w:lsdException w:name="List 4" w:semiHidden="1" w:unhideWhenUsed="1"/>
+    <w:lsdException w:name="List 5" w:semiHidden="1" w:unhideWhenUsed="1"/>
+    <w:lsdException w:name="List Bullet 2" w:semiHidden="1" w:unhideWhenUsed="1"/>
+    <w:lsdException w:name="List Bullet 3" w:semiHidden="1" w:unhideWhenUsed="1"/>
+    <w:lsdException w:name="List Bullet 4" w:semiHidden="1" w:unhideWhenUsed="1"/>
+    <w:lsdException w:name="List Bullet 5" w:semiHidden="1" w:unhideWhenUsed="1"/>
+    <w:lsdException w:name="List Number 2" w:semiHidden="1" w:unhideWhenUsed="1"/>
+    <w:lsdException w:name="List Number 3" w:semiHidden="1" w:unhideWhenUsed="1"/>
+    <w:lsdException w:name="List Number 4" w:semiHidden="1" w:unhideWhenUsed="1"/>
+    <w:lsdException w:name="List Number 5" w:semiHidden="1" w:unhideWhenUsed="1"/>
+    <w:lsdException w:name="Title" w:uiPriority="10" w:qFormat="1"/>
+    <w:lsdException w:name="Closing" w:semiHidden="1" w:unhideWhenUsed="1"/>
+    <w:lsdException w:name="Signature" w:semiHidden="1" w:unhideWhenUsed="1"/>
+    <w:lsdException w:name="Default Paragraph Font" w:semiHidden="1" w:uiPriority="1" w:unhideWhenUsed="1"/>
+    <w:lsdException w:name="Body Text" w:semiHidden="1" w:unhideWhenUsed="1"/>
+    <w:lsdException w:name="Body Text Indent" w:semiHidden="1" w:unhideWhenUsed="1"/>
+    <w:lsdException w:name="List Continue" w:semiHidden="1" w:unhideWhenUsed="1"/>
+    <w:lsdException w:name="List Continue 2" w:semiHidden="1" w:unhideWhenUsed="1"/>
+    <w:lsdException w:name="List Continue 3" w:semiHidden="1" w:unhideWhenUsed="1"/>
+    <w:lsdException w:name="List Continue 4" w:semiHidden="1" w:unhideWhenUsed="1"/>
+    <w:lsdException w:name="List Continue 5" w:semiHidden="1" w:unhideWhenUsed="1"/>
+    <w:lsdException w:name="Message Header" w:semiHidden="1" w:unhideWhenUsed="1"/>
+    <w:lsdException w:name="Subtitle" w:uiPriority="11" w:qFormat="1"/>
+    <w:lsdException w:name="Salutation" w:semiHidden="1" w:unhideWhenUsed="1"/>
+    <w:lsdException w:name="Date" w:semiHidden="1" w:unhideWhenUsed="1"/>
+    <w:lsdException w:name="Body Text First Indent" w:semiHidden="1" w:unhideWhenUsed="1"/>
+    <w:lsdException w:name="Body Text First Indent 2" w:semiHidden="1" w:unhideWhenUsed="1"/>
+    <w:lsdException w:name="Note Heading" w:semiHidden="1" w:unhideWhenUsed="1"/>
+    <w:lsdException w:name="Body Text 2" w:semiHidden="1" w:unhideWhenUsed="1"/>
+    <w:lsdException w:name="Body Text 3" w:semiHidden="1" w:unhideWhenUsed="1"/>
+    <w:lsdException w:name="Body Text Indent 2" w:semiHidden="1" w:unhideWhenUsed="1"/>
+    <w:lsdException w:name="Body Text Indent 3" w:semiHidden="1" w:unhideWhenUsed="1"/>
+    <w:lsdException w:name="Block Text" w:semiHidden="1" w:unhideWhenUsed="1"/>
+    <w:lsdException w:name="Hyperlink" w:semiHidden="1" w:unhideWhenUsed="1"/>
+    <w:lsdException w:name="FollowedHyperlink" w:semiHidden="1" w:unhideWhenUsed="1"/>
+    <w:lsdException w:name="Strong" w:uiPriority="22" w:qFormat="1"/>
+    <w:lsdException w:name="Emphasis" w:uiPriority="20" w:qFormat="1"/>
+    <w:lsdException w:name="Document Map" w:semiHidden="1" w:unhideWhenUsed="1"/>
+    <w:lsdException w:name="Plain Text" w:semiHidden="1" w:unhideWhenUsed="1"/>
+    <w:lsdException w:name="E-mail Signature" w:semiHidden="1" w:unhideWhenUsed="1"/>
+    <w:lsdException w:name="HTML Top of Form" w:semiHidden="1" w:unhideWhenUsed="1"/>
+    <w:lsdException w:name="HTML Bottom of Form" w:semiHidden="1" w:unhideWhenUsed="1"/>
+    <w:lsdException w:name="Normal (Web)" w:semiHidden="1" w:unhideWhenUsed="1"/>
+    <w:lsdException w:name="HTML Acronym" w:semiHidden="1" w:unhideWhenUsed="1"/>
+    <w:lsdException w:name="HTML Address" w:semiHidden="1" w:unhideWhenUsed="1"/>
+    <w:lsdException w:name="HTML Cite" w:semiHidden="1" w:unhideWhenUsed="1"/>
+    <w:lsdException w:name="HTML Code" w:semiHidden="1" w:unhideWhenUsed="1"/>
+    <w:lsdException w:name="HTML Definition" w:semiHidden="1" w:unhideWhenUsed="1"/>
+    <w:lsdException w:name="HTML Keyboard" w:semiHidden="1" w:unhideWhenUsed="1"/>
+    <w:lsdException w:name="HTML Preformatted" w:semiHidden="1" w:unhideWhenUsed="1"/>
+    <w:lsdException w:name="HTML Sample" w:semiHidden="1" w:unhideWhenUsed="1"/>
+    <w:lsdException w:name="HTML Typewriter" w:semiHidden="1" w:unhideWhenUsed="1"/>
+    <w:lsdException w:name="HTML Variable" w:semiHidden="1" w:unhideWhenUsed="1"/>
+    <w:lsdException w:name="Normal Table" w:semiHidden="1" w:unhideWhenUsed="1"/>
+    <w:lsdException w:name="annotation subject" w:semiHidden="1" w:unhideWhenUsed="1"/>
+    <w:lsdException w:name="No List" w:semiHidden="1" w:unhideWhenUsed="1"/>
+    <w:lsdException w:name="Outline List 1" w:semiHidden="1" w:unhideWhenUsed="1"/>
+    <w:lsdException w:name="Outline List 2" w:semiHidden="1" w:unhideWhenUsed="1"/>
+    <w:lsdException w:name="Outline List 3" w:semiHidden="1" w:unhideWhenUsed="1"/>
+    <w:lsdException w:name="Table Simple 1" w:semiHidden="1" w:unhideWhenUsed="1"/>
+    <w:lsdException w:name="Table Simple 2" w:semiHidden="1" w:unhideWhenUsed="1"/>
+    <w:lsdException w:name="Table Simple 3" w:semiHidden="1" w:unhideWhenUsed="1"/>
+    <w:lsdException w:name="Table Classic 1" w:semiHidden="1" w:unhideWhenUsed="1"/>
+    <w:lsdException w:name="Table Classic 2" w:semiHidden="1" w:unhideWhenUsed="1"/>
+    <w:lsdException w:name="Table Classic 3" w:semiHidden="1" w:unhideWhenUsed="1"/>
+    <w:lsdException w:name="Table Classic 4" w:semiHidden="1" w:unhideWhenUsed="1"/>
+    <w:lsdException w:name="Table Colorful 1" w:semiHidden="1" w:unhideWhenUsed="1"/>
+    <w:lsdException w:name="Table Colorful 2" w:semiHidden="1" w:unhideWhenUsed="1"/>
+    <w:lsdException w:name="Table Colorful 3" w:semiHidden="1" w:unhideWhenUsed="1"/>
+    <w:lsdException w:name="Table Columns 1" w:semiHidden="1" w:unhideWhenUsed="1"/>
+    <w:lsdException w:name="Table Columns 2" w:semiHidden="1" w:unhideWhenUsed="1"/>
+    <w:lsdException w:name="Table Columns 3" w:semiHidden="1" w:unhideWhenUsed="1"/>
+    <w:lsdException w:name="Table Columns 4" w:semiHidden="1" w:unhideWhenUsed="1"/>
+    <w:lsdException w:name="Table Columns 5" w:semiHidden="1" w:unhideWhenUsed="1"/>
+    <w:lsdException w:name="Table Grid 1" w:semiHidden="1" w:unhideWhenUsed="1"/>
+    <w:lsdException w:name="Table Grid 2" w:semiHidden="1" w:unhideWhenUsed="1"/>
+    <w:lsdException w:name="Table Grid 3" w:semiHidden="1" w:unhideWhenUsed="1"/>
+    <w:lsdException w:name="Table Grid 4" w:semiHidden="1" w:unhideWhenUsed="1"/>
+    <w:lsdException w:name="Table Grid 5" w:semiHidden="1" w:unhideWhenUsed="1"/>
+    <w:lsdException w:name="Table Grid 6" w:semiHidden="1" w:unhideWhenUsed="1"/>
+    <w:lsdException w:name="Table Grid 7" w:semiHidden="1" w:unhideWhenUsed="1"/>
+    <w:lsdException w:name="Table Grid 8" w:semiHidden="1" w:unhideWhenUsed="1"/>
+    <w:lsdException w:name="Table List 1" w:semiHidden="1" w:unhideWhenUsed="1"/>
+    <w:lsdException w:name="Table List 2" w:semiHidden="1" w:unhideWhenUsed="1"/>
+    <w:lsdException w:name="Table List 3" w:semiHidden="1" w:unhideWhenUsed="1"/>
+    <w:lsdException w:name="Table List 4" w:semiHidden="1" w:unhideWhenUsed="1"/>
+    <w:lsdException w:name="Table List 5" w:semiHidden="1" w:unhideWhenUsed="1"/>
+    <w:lsdException w:name="Table List 6" w:semiHidden="1" w:unhideWhenUsed="1"/>
+    <w:lsdException w:name="Table List 7" w:semiHidden="1" w:unhideWhenUsed="1"/>
+    <w:lsdException w:name="Table List 8" w:semiHidden="1" w:unhideWhenUsed="1"/>
+    <w:lsdException w:name="Table 3D effects 1" w:semiHidden="1" w:unhideWhenUsed="1"/>
+    <w:lsdException w:name="Table 3D effects 2" w:semiHidden="1" w:unhideWhenUsed="1"/>
+    <w:lsdException w:name="Table 3D effects 3" w:semiHidden="1" w:unhideWhenUsed="1"/>
+    <w:lsdException w:name="Table Contemporary" w:semiHidden="1" w:unhideWhenUsed="1"/>
+    <w:lsdException w:name="Table Elegant" w:semiHidden="1" w:unhideWhenUsed="1"/>
+    <w:lsdException w:name="Table Professional" w:semiHidden="1" w:unhideWhenUsed="1"/>
+    <w:lsdException w:name="Table Subtle 1" w:semiHidden="1" w:unhideWhenUsed="1"/>
+    <w:lsdException w:name="Table Subtle 2" w:semiHidden="1" w:unhideWhenUsed="1"/>
+    <w:lsdException w:name="Table Web 1" w:semiHidden="1" w:unhideWhenUsed="1"/>
+    <w:lsdException w:name="Table Web 2" w:semiHidden="1" w:unhideWhenUsed="1"/>
+    <w:lsdException w:name="Table Web 3" w:semiHidden="1" w:unhideWhenUsed="1"/>
+    <w:lsdException w:name="Balloon Text" w:semiHidden="1" w:unhideWhenUsed="1"/>
+    <w:lsdException w:name="Table Grid" w:uiPriority="59"/>
+    <w:lsdException w:name="Table Theme" w:semiHidden="1" w:unhideWhenUsed="1"/>
+    <w:lsdException w:name="Placeholder Text" w:semiHidden="1"/>
+    <w:lsdException w:name="No Spacing" w:uiPriority="1" w:qFormat="1"/>
     <w:lsdException w:name="Light Shading" w:uiPriority="60"/>
     <w:lsdException w:name="Light List" w:uiPriority="61"/>
     <w:lsdException w:name="Light Grid" w:uiPriority="62"/>
@@ -2729,10 +3308,10 @@
     <w:lsdException w:name="Medium Shading 1 Accent 1" w:uiPriority="63"/>
     <w:lsdException w:name="Medium Shading 2 Accent 1" w:uiPriority="64"/>
     <w:lsdException w:name="Medium List 1 Accent 1" w:uiPriority="65"/>
-    <w:lsdException w:name="Revision" w:unhideWhenUsed="0"/>
-    <w:lsdException w:name="List Paragraph" w:semiHidden="0" w:uiPriority="34" w:unhideWhenUsed="0" w:qFormat="1"/>
-    <w:lsdException w:name="Quote" w:semiHidden="0" w:uiPriority="29" w:unhideWhenUsed="0" w:qFormat="1"/>
-    <w:lsdException w:name="Intense Quote" w:semiHidden="0" w:uiPriority="30" w:unhideWhenUsed="0" w:qFormat="1"/>
+    <w:lsdException w:name="Revision" w:semiHidden="1"/>
+    <w:lsdException w:name="List Paragraph" w:uiPriority="34" w:qFormat="1"/>
+    <w:lsdException w:name="Quote" w:uiPriority="29" w:qFormat="1"/>
+    <w:lsdException w:name="Intense Quote" w:uiPriority="30" w:qFormat="1"/>
     <w:lsdException w:name="Medium List 2 Accent 1" w:uiPriority="66"/>
     <w:lsdException w:name="Medium Grid 1 Accent 1" w:uiPriority="67"/>
     <w:lsdException w:name="Medium Grid 2 Accent 1" w:uiPriority="68"/>
@@ -2811,13 +3390,117 @@
     <w:lsdException w:name="Colorful Shading Accent 6" w:uiPriority="71"/>
     <w:lsdException w:name="Colorful List Accent 6" w:uiPriority="72"/>
     <w:lsdException w:name="Colorful Grid Accent 6" w:uiPriority="73"/>
-    <w:lsdException w:name="Subtle Emphasis" w:semiHidden="0" w:uiPriority="19" w:unhideWhenUsed="0" w:qFormat="1"/>
-    <w:lsdException w:name="Intense Emphasis" w:semiHidden="0" w:uiPriority="21" w:unhideWhenUsed="0" w:qFormat="1"/>
-    <w:lsdException w:name="Subtle Reference" w:semiHidden="0" w:uiPriority="31" w:unhideWhenUsed="0" w:qFormat="1"/>
-    <w:lsdException w:name="Intense Reference" w:semiHidden="0" w:uiPriority="32" w:unhideWhenUsed="0" w:qFormat="1"/>
-    <w:lsdException w:name="Book Title" w:semiHidden="0" w:uiPriority="33" w:unhideWhenUsed="0" w:qFormat="1"/>
-    <w:lsdException w:name="Bibliography" w:uiPriority="37"/>
-    <w:lsdException w:name="TOC Heading" w:uiPriority="39" w:qFormat="1"/>
+    <w:lsdException w:name="Subtle Emphasis" w:uiPriority="19" w:qFormat="1"/>
+    <w:lsdException w:name="Intense Emphasis" w:uiPriority="21" w:qFormat="1"/>
+    <w:lsdException w:name="Subtle Reference" w:uiPriority="31" w:qFormat="1"/>
+    <w:lsdException w:name="Intense Reference" w:uiPriority="32" w:qFormat="1"/>
+    <w:lsdException w:name="Book Title" w:uiPriority="33" w:qFormat="1"/>
+    <w:lsdException w:name="Bibliography" w:semiHidden="1" w:uiPriority="37" w:unhideWhenUsed="1"/>
+    <w:lsdException w:name="TOC Heading" w:semiHidden="1" w:uiPriority="39" w:unhideWhenUsed="1" w:qFormat="1"/>
+    <w:lsdException w:name="Plain Table 1" w:uiPriority="41"/>
+    <w:lsdException w:name="Plain Table 2" w:uiPriority="42"/>
+    <w:lsdException w:name="Plain Table 3" w:uiPriority="43"/>
+    <w:lsdException w:name="Plain Table 4" w:uiPriority="44"/>
+    <w:lsdException w:name="Plain Table 5" w:uiPriority="45"/>
+    <w:lsdException w:name="Grid Table Light" w:uiPriority="40"/>
+    <w:lsdException w:name="Grid Table 1 Light" w:uiPriority="46"/>
+    <w:lsdException w:name="Grid Table 2" w:uiPriority="47"/>
+    <w:lsdException w:name="Grid Table 3" w:uiPriority="48"/>
+    <w:lsdException w:name="Grid Table 4" w:uiPriority="49"/>
+    <w:lsdException w:name="Grid Table 5 Dark" w:uiPriority="50"/>
+    <w:lsdException w:name="Grid Table 6 Colorful" w:uiPriority="51"/>
+    <w:lsdException w:name="Grid Table 7 Colorful" w:uiPriority="52"/>
+    <w:lsdException w:name="Grid Table 1 Light Accent 1" w:uiPriority="46"/>
+    <w:lsdException w:name="Grid Table 2 Accent 1" w:uiPriority="47"/>
+    <w:lsdException w:name="Grid Table 3 Accent 1" w:uiPriority="48"/>
+    <w:lsdException w:name="Grid Table 4 Accent 1" w:uiPriority="49"/>
+    <w:lsdException w:name="Grid Table 5 Dark Accent 1" w:uiPriority="50"/>
+    <w:lsdException w:name="Grid Table 6 Colorful Accent 1" w:uiPriority="51"/>
+    <w:lsdException w:name="Grid Table 7 Colorful Accent 1" w:uiPriority="52"/>
+    <w:lsdException w:name="Grid Table 1 Light Accent 2" w:uiPriority="46"/>
+    <w:lsdException w:name="Grid Table 2 Accent 2" w:uiPriority="47"/>
+    <w:lsdException w:name="Grid Table 3 Accent 2" w:uiPriority="48"/>
+    <w:lsdException w:name="Grid Table 4 Accent 2" w:uiPriority="49"/>
+    <w:lsdException w:name="Grid Table 5 Dark Accent 2" w:uiPriority="50"/>
+    <w:lsdException w:name="Grid Table 6 Colorful Accent 2" w:uiPriority="51"/>
+    <w:lsdException w:name="Grid Table 7 Colorful Accent 2" w:uiPriority="52"/>
+    <w:lsdException w:name="Grid Table 1 Light Accent 3" w:uiPriority="46"/>
+    <w:lsdException w:name="Grid Table 2 Accent 3" w:uiPriority="47"/>
+    <w:lsdException w:name="Grid Table 3 Accent 3" w:uiPriority="48"/>
+    <w:lsdException w:name="Grid Table 4 Accent 3" w:uiPriority="49"/>
+    <w:lsdException w:name="Grid Table 5 Dark Accent 3" w:uiPriority="50"/>
+    <w:lsdException w:name="Grid Table 6 Colorful Accent 3" w:uiPriority="51"/>
+    <w:lsdException w:name="Grid Table 7 Colorful Accent 3" w:uiPriority="52"/>
+    <w:lsdException w:name="Grid Table 1 Light Accent 4" w:uiPriority="46"/>
+    <w:lsdException w:name="Grid Table 2 Accent 4" w:uiPriority="47"/>
+    <w:lsdException w:name="Grid Table 3 Accent 4" w:uiPriority="48"/>
+    <w:lsdException w:name="Grid Table 4 Accent 4" w:uiPriority="49"/>
+    <w:lsdException w:name="Grid Table 5 Dark Accent 4" w:uiPriority="50"/>
+    <w:lsdException w:name="Grid Table 6 Colorful Accent 4" w:uiPriority="51"/>
+    <w:lsdException w:name="Grid Table 7 Colorful Accent 4" w:uiPriority="52"/>
+    <w:lsdException w:name="Grid Table 1 Light Accent 5" w:uiPriority="46"/>
+    <w:lsdException w:name="Grid Table 2 Accent 5" w:uiPriority="47"/>
+    <w:lsdException w:name="Grid Table 3 Accent 5" w:uiPriority="48"/>
+    <w:lsdException w:name="Grid Table 4 Accent 5" w:uiPriority="49"/>
+    <w:lsdException w:name="Grid Table 5 Dark Accent 5" w:uiPriority="50"/>
+    <w:lsdException w:name="Grid Table 6 Colorful Accent 5" w:uiPriority="51"/>
+    <w:lsdException w:name="Grid Table 7 Colorful Accent 5" w:uiPriority="52"/>
+    <w:lsdException w:name="Grid Table 1 Light Accent 6" w:uiPriority="46"/>
+    <w:lsdException w:name="Grid Table 2 Accent 6" w:uiPriority="47"/>
+    <w:lsdException w:name="Grid Table 3 Accent 6" w:uiPriority="48"/>
+    <w:lsdException w:name="Grid Table 4 Accent 6" w:uiPriority="49"/>
+    <w:lsdException w:name="Grid Table 5 Dark Accent 6" w:uiPriority="50"/>
+    <w:lsdException w:name="Grid Table 6 Colorful Accent 6" w:uiPriority="51"/>
+    <w:lsdException w:name="Grid Table 7 Colorful Accent 6" w:uiPriority="52"/>
+    <w:lsdException w:name="List Table 1 Light" w:uiPriority="46"/>
+    <w:lsdException w:name="List Table 2" w:uiPriority="47"/>
+    <w:lsdException w:name="List Table 3" w:uiPriority="48"/>
+    <w:lsdException w:name="List Table 4" w:uiPriority="49"/>
+    <w:lsdException w:name="List Table 5 Dark" w:uiPriority="50"/>
+    <w:lsdException w:name="List Table 6 Colorful" w:uiPriority="51"/>
+    <w:lsdException w:name="List Table 7 Colorful" w:uiPriority="52"/>
+    <w:lsdException w:name="List Table 1 Light Accent 1" w:uiPriority="46"/>
+    <w:lsdException w:name="List Table 2 Accent 1" w:uiPriority="47"/>
+    <w:lsdException w:name="List Table 3 Accent 1" w:uiPriority="48"/>
+    <w:lsdException w:name="List Table 4 Accent 1" w:uiPriority="49"/>
+    <w:lsdException w:name="List Table 5 Dark Accent 1" w:uiPriority="50"/>
+    <w:lsdException w:name="List Table 6 Colorful Accent 1" w:uiPriority="51"/>
+    <w:lsdException w:name="List Table 7 Colorful Accent 1" w:uiPriority="52"/>
+    <w:lsdException w:name="List Table 1 Light Accent 2" w:uiPriority="46"/>
+    <w:lsdException w:name="List Table 2 Accent 2" w:uiPriority="47"/>
+    <w:lsdException w:name="List Table 3 Accent 2" w:uiPriority="48"/>
+    <w:lsdException w:name="List Table 4 Accent 2" w:uiPriority="49"/>
+    <w:lsdException w:name="List Table 5 Dark Accent 2" w:uiPriority="50"/>
+    <w:lsdException w:name="List Table 6 Colorful Accent 2" w:uiPriority="51"/>
+    <w:lsdException w:name="List Table 7 Colorful Accent 2" w:uiPriority="52"/>
+    <w:lsdException w:name="List Table 1 Light Accent 3" w:uiPriority="46"/>
+    <w:lsdException w:name="List Table 2 Accent 3" w:uiPriority="47"/>
+    <w:lsdException w:name="List Table 3 Accent 3" w:uiPriority="48"/>
+    <w:lsdException w:name="List Table 4 Accent 3" w:uiPriority="49"/>
+    <w:lsdException w:name="List Table 5 Dark Accent 3" w:uiPriority="50"/>
+    <w:lsdException w:name="List Table 6 Colorful Accent 3" w:uiPriority="51"/>
+    <w:lsdException w:name="List Table 7 Colorful Accent 3" w:uiPriority="52"/>
+    <w:lsdException w:name="List Table 1 Light Accent 4" w:uiPriority="46"/>
+    <w:lsdException w:name="List Table 2 Accent 4" w:uiPriority="47"/>
+    <w:lsdException w:name="List Table 3 Accent 4" w:uiPriority="48"/>
+    <w:lsdException w:name="List Table 4 Accent 4" w:uiPriority="49"/>
+    <w:lsdException w:name="List Table 5 Dark Accent 4" w:uiPriority="50"/>
+    <w:lsdException w:name="List Table 6 Colorful Accent 4" w:uiPriority="51"/>
+    <w:lsdException w:name="List Table 7 Colorful Accent 4" w:uiPriority="52"/>
+    <w:lsdException w:name="List Table 1 Light Accent 5" w:uiPriority="46"/>
+    <w:lsdException w:name="List Table 2 Accent 5" w:uiPriority="47"/>
+    <w:lsdException w:name="List Table 3 Accent 5" w:uiPriority="48"/>
+    <w:lsdException w:name="List Table 4 Accent 5" w:uiPriority="49"/>
+    <w:lsdException w:name="List Table 5 Dark Accent 5" w:uiPriority="50"/>
+    <w:lsdException w:name="List Table 6 Colorful Accent 5" w:uiPriority="51"/>
+    <w:lsdException w:name="List Table 7 Colorful Accent 5" w:uiPriority="52"/>
+    <w:lsdException w:name="List Table 1 Light Accent 6" w:uiPriority="46"/>
+    <w:lsdException w:name="List Table 2 Accent 6" w:uiPriority="47"/>
+    <w:lsdException w:name="List Table 3 Accent 6" w:uiPriority="48"/>
+    <w:lsdException w:name="List Table 4 Accent 6" w:uiPriority="49"/>
+    <w:lsdException w:name="List Table 5 Dark Accent 6" w:uiPriority="50"/>
+    <w:lsdException w:name="List Table 6 Colorful Accent 6" w:uiPriority="51"/>
+    <w:lsdException w:name="List Table 7 Colorful Accent 6" w:uiPriority="52"/>
   </w:latentStyles>
   <w:style w:type="paragraph" w:default="1" w:styleId="Normal">
     <w:name w:val="Normal"/>
@@ -2831,10 +3514,10 @@
       <w:lang w:eastAsia="en-US" w:bidi="ar-SA"/>
     </w:rPr>
   </w:style>
-  <w:style w:type="paragraph" w:styleId="Heading2">
+  <w:style w:type="paragraph" w:styleId="Overskrift2">
     <w:name w:val="heading 2"/>
     <w:basedOn w:val="Normal"/>
-    <w:link w:val="Heading2Char"/>
+    <w:link w:val="Overskrift2Tegn"/>
     <w:uiPriority w:val="9"/>
     <w:qFormat/>
     <w:rsid w:val="002361AE"/>
@@ -2851,13 +3534,13 @@
       <w:lang w:eastAsia="da-DK"/>
     </w:rPr>
   </w:style>
-  <w:style w:type="character" w:default="1" w:styleId="DefaultParagraphFont">
+  <w:style w:type="character" w:default="1" w:styleId="Standardskrifttypeiafsnit">
     <w:name w:val="Default Paragraph Font"/>
     <w:uiPriority w:val="1"/>
     <w:semiHidden/>
     <w:unhideWhenUsed/>
   </w:style>
-  <w:style w:type="table" w:default="1" w:styleId="TableNormal">
+  <w:style w:type="table" w:default="1" w:styleId="Tabel-Normal">
     <w:name w:val="Normal Table"/>
     <w:uiPriority w:val="99"/>
     <w:semiHidden/>
@@ -2872,15 +3555,15 @@
       </w:tblCellMar>
     </w:tblPr>
   </w:style>
-  <w:style w:type="numbering" w:default="1" w:styleId="NoList">
+  <w:style w:type="numbering" w:default="1" w:styleId="Ingenoversigt">
     <w:name w:val="No List"/>
     <w:uiPriority w:val="99"/>
     <w:semiHidden/>
     <w:unhideWhenUsed/>
   </w:style>
-  <w:style w:type="character" w:customStyle="1" w:styleId="Heading2Char">
-    <w:name w:val="Heading 2 Char"/>
-    <w:link w:val="Heading2"/>
+  <w:style w:type="character" w:customStyle="1" w:styleId="Overskrift2Tegn">
+    <w:name w:val="Overskrift 2 Tegn"/>
+    <w:link w:val="Overskrift2"/>
     <w:uiPriority w:val="9"/>
     <w:rsid w:val="002361AE"/>
     <w:rPr>
@@ -2909,7 +3592,7 @@
       <w:lang w:eastAsia="da-DK"/>
     </w:rPr>
   </w:style>
-  <w:style w:type="paragraph" w:styleId="NoSpacing">
+  <w:style w:type="paragraph" w:styleId="Ingenafstand">
     <w:name w:val="No Spacing"/>
     <w:uiPriority w:val="1"/>
     <w:qFormat/>
@@ -2920,7 +3603,7 @@
       <w:lang w:eastAsia="en-US" w:bidi="ar-SA"/>
     </w:rPr>
   </w:style>
-  <w:style w:type="paragraph" w:styleId="ListParagraph">
+  <w:style w:type="paragraph" w:styleId="Listeafsnit">
     <w:name w:val="List Paragraph"/>
     <w:basedOn w:val="Normal"/>
     <w:uiPriority w:val="34"/>
@@ -2931,11 +3614,11 @@
       <w:contextualSpacing/>
     </w:pPr>
   </w:style>
-  <w:style w:type="paragraph" w:styleId="Title">
+  <w:style w:type="paragraph" w:styleId="Titel">
     <w:name w:val="Title"/>
     <w:basedOn w:val="Normal"/>
     <w:next w:val="Normal"/>
-    <w:link w:val="TitleChar"/>
+    <w:link w:val="TitelTegn"/>
     <w:uiPriority w:val="10"/>
     <w:qFormat/>
     <w:rsid w:val="00D62C1F"/>
@@ -2953,9 +3636,9 @@
       <w:szCs w:val="32"/>
     </w:rPr>
   </w:style>
-  <w:style w:type="character" w:customStyle="1" w:styleId="TitleChar">
-    <w:name w:val="Title Char"/>
-    <w:link w:val="Title"/>
+  <w:style w:type="character" w:customStyle="1" w:styleId="TitelTegn">
+    <w:name w:val="Titel Tegn"/>
+    <w:link w:val="Titel"/>
     <w:uiPriority w:val="10"/>
     <w:rsid w:val="00D62C1F"/>
     <w:rPr>
@@ -2968,9 +3651,9 @@
       <w:lang w:eastAsia="en-US" w:bidi="ar-SA"/>
     </w:rPr>
   </w:style>
-  <w:style w:type="character" w:styleId="PlaceholderText">
+  <w:style w:type="character" w:styleId="Pladsholdertekst">
     <w:name w:val="Placeholder Text"/>
-    <w:basedOn w:val="DefaultParagraphFont"/>
+    <w:basedOn w:val="Standardskrifttypeiafsnit"/>
     <w:uiPriority w:val="99"/>
     <w:semiHidden/>
     <w:rsid w:val="00AE2326"/>
@@ -2978,10 +3661,10 @@
       <w:color w:val="808080"/>
     </w:rPr>
   </w:style>
-  <w:style w:type="paragraph" w:styleId="BalloonText">
+  <w:style w:type="paragraph" w:styleId="Markeringsbobletekst">
     <w:name w:val="Balloon Text"/>
     <w:basedOn w:val="Normal"/>
-    <w:link w:val="BalloonTextChar"/>
+    <w:link w:val="MarkeringsbobletekstTegn"/>
     <w:uiPriority w:val="99"/>
     <w:semiHidden/>
     <w:unhideWhenUsed/>
@@ -2995,353 +3678,10 @@
       <w:szCs w:val="16"/>
     </w:rPr>
   </w:style>
-  <w:style w:type="character" w:customStyle="1" w:styleId="BalloonTextChar">
-    <w:name w:val="Balloon Text Char"/>
-    <w:basedOn w:val="DefaultParagraphFont"/>
-    <w:link w:val="BalloonText"/>
-    <w:uiPriority w:val="99"/>
-    <w:semiHidden/>
-    <w:rsid w:val="00AE2326"/>
-    <w:rPr>
-      <w:rFonts w:ascii="Tahoma" w:hAnsi="Tahoma" w:cs="Tahoma"/>
-      <w:sz w:val="16"/>
-      <w:szCs w:val="16"/>
-      <w:lang w:eastAsia="en-US" w:bidi="ar-SA"/>
-    </w:rPr>
-  </w:style>
-</w:styles>
-</file>
-
-<file path=word/stylesWithEffects.xml><?xml version="1.0" encoding="utf-8"?>
-<w:styles xmlns:wpc="http://schemas.microsoft.com/office/word/2010/wordprocessingCanvas" xmlns:mc="http://schemas.openxmlformats.org/markup-compatibility/2006" xmlns:o="urn:schemas-microsoft-com:office:office" xmlns:r="http://schemas.openxmlformats.org/officeDocument/2006/relationships" xmlns:m="http://schemas.openxmlformats.org/officeDocument/2006/math" xmlns:v="urn:schemas-microsoft-com:vml" xmlns:wp14="http://schemas.microsoft.com/office/word/2010/wordprocessingDrawing" xmlns:wp="http://schemas.openxmlformats.org/drawingml/2006/wordprocessingDrawing" xmlns:w10="urn:schemas-microsoft-com:office:word" xmlns:w="http://schemas.openxmlformats.org/wordprocessingml/2006/main" xmlns:w14="http://schemas.microsoft.com/office/word/2010/wordml" xmlns:wpg="http://schemas.microsoft.com/office/word/2010/wordprocessingGroup" xmlns:wpi="http://schemas.microsoft.com/office/word/2010/wordprocessingInk" xmlns:wne="http://schemas.microsoft.com/office/word/2006/wordml" xmlns:wps="http://schemas.microsoft.com/office/word/2010/wordprocessingShape" mc:Ignorable="w14 wp14">
-  <w:docDefaults>
-    <w:rPrDefault>
-      <w:rPr>
-        <w:rFonts w:ascii="Calibri" w:eastAsia="Calibri" w:hAnsi="Calibri" w:cs="Arial"/>
-        <w:lang w:val="da-DK" w:eastAsia="da-DK" w:bidi="th-TH"/>
-      </w:rPr>
-    </w:rPrDefault>
-    <w:pPrDefault/>
-  </w:docDefaults>
-  <w:latentStyles w:defLockedState="0" w:defUIPriority="99" w:defSemiHidden="1" w:defUnhideWhenUsed="1" w:defQFormat="0" w:count="267">
-    <w:lsdException w:name="Normal" w:semiHidden="0" w:uiPriority="0" w:unhideWhenUsed="0" w:qFormat="1"/>
-    <w:lsdException w:name="heading 1" w:semiHidden="0" w:uiPriority="9" w:unhideWhenUsed="0" w:qFormat="1"/>
-    <w:lsdException w:name="heading 2" w:uiPriority="9" w:qFormat="1"/>
-    <w:lsdException w:name="heading 3" w:uiPriority="9" w:qFormat="1"/>
-    <w:lsdException w:name="heading 4" w:uiPriority="9" w:qFormat="1"/>
-    <w:lsdException w:name="heading 5" w:uiPriority="9" w:qFormat="1"/>
-    <w:lsdException w:name="heading 6" w:uiPriority="9" w:qFormat="1"/>
-    <w:lsdException w:name="heading 7" w:uiPriority="9" w:qFormat="1"/>
-    <w:lsdException w:name="heading 8" w:uiPriority="9" w:qFormat="1"/>
-    <w:lsdException w:name="heading 9" w:uiPriority="9" w:qFormat="1"/>
-    <w:lsdException w:name="toc 1" w:uiPriority="39"/>
-    <w:lsdException w:name="toc 2" w:uiPriority="39"/>
-    <w:lsdException w:name="toc 3" w:uiPriority="39"/>
-    <w:lsdException w:name="toc 4" w:uiPriority="39"/>
-    <w:lsdException w:name="toc 5" w:uiPriority="39"/>
-    <w:lsdException w:name="toc 6" w:uiPriority="39"/>
-    <w:lsdException w:name="toc 7" w:uiPriority="39"/>
-    <w:lsdException w:name="toc 8" w:uiPriority="39"/>
-    <w:lsdException w:name="toc 9" w:uiPriority="39"/>
-    <w:lsdException w:name="caption" w:uiPriority="35" w:qFormat="1"/>
-    <w:lsdException w:name="Title" w:semiHidden="0" w:uiPriority="10" w:unhideWhenUsed="0" w:qFormat="1"/>
-    <w:lsdException w:name="Default Paragraph Font" w:uiPriority="1"/>
-    <w:lsdException w:name="Subtitle" w:semiHidden="0" w:uiPriority="11" w:unhideWhenUsed="0" w:qFormat="1"/>
-    <w:lsdException w:name="Strong" w:semiHidden="0" w:uiPriority="22" w:unhideWhenUsed="0" w:qFormat="1"/>
-    <w:lsdException w:name="Emphasis" w:semiHidden="0" w:uiPriority="20" w:unhideWhenUsed="0" w:qFormat="1"/>
-    <w:lsdException w:name="Table Grid" w:semiHidden="0" w:uiPriority="59" w:unhideWhenUsed="0"/>
-    <w:lsdException w:name="Placeholder Text" w:unhideWhenUsed="0"/>
-    <w:lsdException w:name="No Spacing" w:semiHidden="0" w:uiPriority="1" w:unhideWhenUsed="0" w:qFormat="1"/>
-    <w:lsdException w:name="Light Shading" w:uiPriority="60"/>
-    <w:lsdException w:name="Light List" w:uiPriority="61"/>
-    <w:lsdException w:name="Light Grid" w:uiPriority="62"/>
-    <w:lsdException w:name="Medium Shading 1" w:uiPriority="63"/>
-    <w:lsdException w:name="Medium Shading 2" w:uiPriority="64"/>
-    <w:lsdException w:name="Medium List 1" w:uiPriority="65"/>
-    <w:lsdException w:name="Medium List 2" w:uiPriority="66"/>
-    <w:lsdException w:name="Medium Grid 1" w:uiPriority="67"/>
-    <w:lsdException w:name="Medium Grid 2" w:uiPriority="68"/>
-    <w:lsdException w:name="Medium Grid 3" w:uiPriority="69"/>
-    <w:lsdException w:name="Dark List" w:uiPriority="70"/>
-    <w:lsdException w:name="Colorful Shading" w:uiPriority="71"/>
-    <w:lsdException w:name="Colorful List" w:uiPriority="72"/>
-    <w:lsdException w:name="Colorful Grid" w:uiPriority="73"/>
-    <w:lsdException w:name="Light Shading Accent 1" w:uiPriority="60"/>
-    <w:lsdException w:name="Light List Accent 1" w:uiPriority="61"/>
-    <w:lsdException w:name="Light Grid Accent 1" w:uiPriority="62"/>
-    <w:lsdException w:name="Medium Shading 1 Accent 1" w:uiPriority="63"/>
-    <w:lsdException w:name="Medium Shading 2 Accent 1" w:uiPriority="64"/>
-    <w:lsdException w:name="Medium List 1 Accent 1" w:uiPriority="65"/>
-    <w:lsdException w:name="Revision" w:unhideWhenUsed="0"/>
-    <w:lsdException w:name="List Paragraph" w:semiHidden="0" w:uiPriority="34" w:unhideWhenUsed="0" w:qFormat="1"/>
-    <w:lsdException w:name="Quote" w:semiHidden="0" w:uiPriority="29" w:unhideWhenUsed="0" w:qFormat="1"/>
-    <w:lsdException w:name="Intense Quote" w:semiHidden="0" w:uiPriority="30" w:unhideWhenUsed="0" w:qFormat="1"/>
-    <w:lsdException w:name="Medium List 2 Accent 1" w:uiPriority="66"/>
-    <w:lsdException w:name="Medium Grid 1 Accent 1" w:uiPriority="67"/>
-    <w:lsdException w:name="Medium Grid 2 Accent 1" w:uiPriority="68"/>
-    <w:lsdException w:name="Medium Grid 3 Accent 1" w:uiPriority="69"/>
-    <w:lsdException w:name="Dark List Accent 1" w:uiPriority="70"/>
-    <w:lsdException w:name="Colorful Shading Accent 1" w:uiPriority="71"/>
-    <w:lsdException w:name="Colorful List Accent 1" w:uiPriority="72"/>
-    <w:lsdException w:name="Colorful Grid Accent 1" w:uiPriority="73"/>
-    <w:lsdException w:name="Light Shading Accent 2" w:uiPriority="60"/>
-    <w:lsdException w:name="Light List Accent 2" w:uiPriority="61"/>
-    <w:lsdException w:name="Light Grid Accent 2" w:uiPriority="62"/>
-    <w:lsdException w:name="Medium Shading 1 Accent 2" w:uiPriority="63"/>
-    <w:lsdException w:name="Medium Shading 2 Accent 2" w:uiPriority="64"/>
-    <w:lsdException w:name="Medium List 1 Accent 2" w:uiPriority="65"/>
-    <w:lsdException w:name="Medium List 2 Accent 2" w:uiPriority="66"/>
-    <w:lsdException w:name="Medium Grid 1 Accent 2" w:uiPriority="67"/>
-    <w:lsdException w:name="Medium Grid 2 Accent 2" w:uiPriority="68"/>
-    <w:lsdException w:name="Medium Grid 3 Accent 2" w:uiPriority="69"/>
-    <w:lsdException w:name="Dark List Accent 2" w:uiPriority="70"/>
-    <w:lsdException w:name="Colorful Shading Accent 2" w:uiPriority="71"/>
-    <w:lsdException w:name="Colorful List Accent 2" w:uiPriority="72"/>
-    <w:lsdException w:name="Colorful Grid Accent 2" w:uiPriority="73"/>
-    <w:lsdException w:name="Light Shading Accent 3" w:uiPriority="60"/>
-    <w:lsdException w:name="Light List Accent 3" w:uiPriority="61"/>
-    <w:lsdException w:name="Light Grid Accent 3" w:uiPriority="62"/>
-    <w:lsdException w:name="Medium Shading 1 Accent 3" w:uiPriority="63"/>
-    <w:lsdException w:name="Medium Shading 2 Accent 3" w:uiPriority="64"/>
-    <w:lsdException w:name="Medium List 1 Accent 3" w:uiPriority="65"/>
-    <w:lsdException w:name="Medium List 2 Accent 3" w:uiPriority="66"/>
-    <w:lsdException w:name="Medium Grid 1 Accent 3" w:uiPriority="67"/>
-    <w:lsdException w:name="Medium Grid 2 Accent 3" w:uiPriority="68"/>
-    <w:lsdException w:name="Medium Grid 3 Accent 3" w:uiPriority="69"/>
-    <w:lsdException w:name="Dark List Accent 3" w:uiPriority="70"/>
-    <w:lsdException w:name="Colorful Shading Accent 3" w:uiPriority="71"/>
-    <w:lsdException w:name="Colorful List Accent 3" w:uiPriority="72"/>
-    <w:lsdException w:name="Colorful Grid Accent 3" w:uiPriority="73"/>
-    <w:lsdException w:name="Light Shading Accent 4" w:uiPriority="60"/>
-    <w:lsdException w:name="Light List Accent 4" w:uiPriority="61"/>
-    <w:lsdException w:name="Light Grid Accent 4" w:uiPriority="62"/>
-    <w:lsdException w:name="Medium Shading 1 Accent 4" w:uiPriority="63"/>
-    <w:lsdException w:name="Medium Shading 2 Accent 4" w:uiPriority="64"/>
-    <w:lsdException w:name="Medium List 1 Accent 4" w:uiPriority="65"/>
-    <w:lsdException w:name="Medium List 2 Accent 4" w:uiPriority="66"/>
-    <w:lsdException w:name="Medium Grid 1 Accent 4" w:uiPriority="67"/>
-    <w:lsdException w:name="Medium Grid 2 Accent 4" w:uiPriority="68"/>
-    <w:lsdException w:name="Medium Grid 3 Accent 4" w:uiPriority="69"/>
-    <w:lsdException w:name="Dark List Accent 4" w:uiPriority="70"/>
-    <w:lsdException w:name="Colorful Shading Accent 4" w:uiPriority="71"/>
-    <w:lsdException w:name="Colorful List Accent 4" w:uiPriority="72"/>
-    <w:lsdException w:name="Colorful Grid Accent 4" w:uiPriority="73"/>
-    <w:lsdException w:name="Light Shading Accent 5" w:uiPriority="60"/>
-    <w:lsdException w:name="Light List Accent 5" w:uiPriority="61"/>
-    <w:lsdException w:name="Light Grid Accent 5" w:uiPriority="62"/>
-    <w:lsdException w:name="Medium Shading 1 Accent 5" w:uiPriority="63"/>
-    <w:lsdException w:name="Medium Shading 2 Accent 5" w:uiPriority="64"/>
-    <w:lsdException w:name="Medium List 1 Accent 5" w:uiPriority="65"/>
-    <w:lsdException w:name="Medium List 2 Accent 5" w:uiPriority="66"/>
-    <w:lsdException w:name="Medium Grid 1 Accent 5" w:uiPriority="67"/>
-    <w:lsdException w:name="Medium Grid 2 Accent 5" w:uiPriority="68"/>
-    <w:lsdException w:name="Medium Grid 3 Accent 5" w:uiPriority="69"/>
-    <w:lsdException w:name="Dark List Accent 5" w:uiPriority="70"/>
-    <w:lsdException w:name="Colorful Shading Accent 5" w:uiPriority="71"/>
-    <w:lsdException w:name="Colorful List Accent 5" w:uiPriority="72"/>
-    <w:lsdException w:name="Colorful Grid Accent 5" w:uiPriority="73"/>
-    <w:lsdException w:name="Light Shading Accent 6" w:uiPriority="60"/>
-    <w:lsdException w:name="Light List Accent 6" w:uiPriority="61"/>
-    <w:lsdException w:name="Light Grid Accent 6" w:uiPriority="62"/>
-    <w:lsdException w:name="Medium Shading 1 Accent 6" w:uiPriority="63"/>
-    <w:lsdException w:name="Medium Shading 2 Accent 6" w:uiPriority="64"/>
-    <w:lsdException w:name="Medium List 1 Accent 6" w:uiPriority="65"/>
-    <w:lsdException w:name="Medium List 2 Accent 6" w:uiPriority="66"/>
-    <w:lsdException w:name="Medium Grid 1 Accent 6" w:uiPriority="67"/>
-    <w:lsdException w:name="Medium Grid 2 Accent 6" w:uiPriority="68"/>
-    <w:lsdException w:name="Medium Grid 3 Accent 6" w:uiPriority="69"/>
-    <w:lsdException w:name="Dark List Accent 6" w:uiPriority="70"/>
-    <w:lsdException w:name="Colorful Shading Accent 6" w:uiPriority="71"/>
-    <w:lsdException w:name="Colorful List Accent 6" w:uiPriority="72"/>
-    <w:lsdException w:name="Colorful Grid Accent 6" w:uiPriority="73"/>
-    <w:lsdException w:name="Subtle Emphasis" w:semiHidden="0" w:uiPriority="19" w:unhideWhenUsed="0" w:qFormat="1"/>
-    <w:lsdException w:name="Intense Emphasis" w:semiHidden="0" w:uiPriority="21" w:unhideWhenUsed="0" w:qFormat="1"/>
-    <w:lsdException w:name="Subtle Reference" w:semiHidden="0" w:uiPriority="31" w:unhideWhenUsed="0" w:qFormat="1"/>
-    <w:lsdException w:name="Intense Reference" w:semiHidden="0" w:uiPriority="32" w:unhideWhenUsed="0" w:qFormat="1"/>
-    <w:lsdException w:name="Book Title" w:semiHidden="0" w:uiPriority="33" w:unhideWhenUsed="0" w:qFormat="1"/>
-    <w:lsdException w:name="Bibliography" w:uiPriority="37"/>
-    <w:lsdException w:name="TOC Heading" w:uiPriority="39" w:qFormat="1"/>
-  </w:latentStyles>
-  <w:style w:type="paragraph" w:default="1" w:styleId="Normal">
-    <w:name w:val="Normal"/>
-    <w:qFormat/>
-    <w:pPr>
-      <w:spacing w:after="200" w:line="276" w:lineRule="auto"/>
-    </w:pPr>
-    <w:rPr>
-      <w:sz w:val="22"/>
-      <w:szCs w:val="22"/>
-      <w:lang w:eastAsia="en-US" w:bidi="ar-SA"/>
-    </w:rPr>
-  </w:style>
-  <w:style w:type="paragraph" w:styleId="Heading2">
-    <w:name w:val="heading 2"/>
-    <w:basedOn w:val="Normal"/>
-    <w:link w:val="Heading2Char"/>
-    <w:uiPriority w:val="9"/>
-    <w:qFormat/>
-    <w:rsid w:val="002361AE"/>
-    <w:pPr>
-      <w:spacing w:before="100" w:beforeAutospacing="1" w:after="100" w:afterAutospacing="1" w:line="240" w:lineRule="auto"/>
-      <w:outlineLvl w:val="1"/>
-    </w:pPr>
-    <w:rPr>
-      <w:rFonts w:ascii="Times New Roman" w:eastAsia="Times New Roman" w:hAnsi="Times New Roman" w:cs="Times New Roman"/>
-      <w:b/>
-      <w:bCs/>
-      <w:sz w:val="36"/>
-      <w:szCs w:val="36"/>
-      <w:lang w:eastAsia="da-DK"/>
-    </w:rPr>
-  </w:style>
-  <w:style w:type="character" w:default="1" w:styleId="DefaultParagraphFont">
-    <w:name w:val="Default Paragraph Font"/>
-    <w:uiPriority w:val="1"/>
-    <w:semiHidden/>
-    <w:unhideWhenUsed/>
-  </w:style>
-  <w:style w:type="table" w:default="1" w:styleId="TableNormal">
-    <w:name w:val="Normal Table"/>
-    <w:uiPriority w:val="99"/>
-    <w:semiHidden/>
-    <w:unhideWhenUsed/>
-    <w:tblPr>
-      <w:tblInd w:w="0" w:type="dxa"/>
-      <w:tblCellMar>
-        <w:top w:w="0" w:type="dxa"/>
-        <w:left w:w="108" w:type="dxa"/>
-        <w:bottom w:w="0" w:type="dxa"/>
-        <w:right w:w="108" w:type="dxa"/>
-      </w:tblCellMar>
-    </w:tblPr>
-  </w:style>
-  <w:style w:type="numbering" w:default="1" w:styleId="NoList">
-    <w:name w:val="No List"/>
-    <w:uiPriority w:val="99"/>
-    <w:semiHidden/>
-    <w:unhideWhenUsed/>
-  </w:style>
-  <w:style w:type="character" w:customStyle="1" w:styleId="Heading2Char">
-    <w:name w:val="Heading 2 Char"/>
-    <w:link w:val="Heading2"/>
-    <w:uiPriority w:val="9"/>
-    <w:rsid w:val="002361AE"/>
-    <w:rPr>
-      <w:rFonts w:ascii="Times New Roman" w:eastAsia="Times New Roman" w:hAnsi="Times New Roman" w:cs="Times New Roman"/>
-      <w:b/>
-      <w:bCs/>
-      <w:sz w:val="36"/>
-      <w:szCs w:val="36"/>
-      <w:lang w:eastAsia="da-DK"/>
-    </w:rPr>
-  </w:style>
-  <w:style w:type="paragraph" w:styleId="NormalWeb">
-    <w:name w:val="Normal (Web)"/>
-    <w:basedOn w:val="Normal"/>
-    <w:uiPriority w:val="99"/>
-    <w:semiHidden/>
-    <w:unhideWhenUsed/>
-    <w:rsid w:val="002361AE"/>
-    <w:pPr>
-      <w:spacing w:before="100" w:beforeAutospacing="1" w:after="100" w:afterAutospacing="1" w:line="240" w:lineRule="auto"/>
-    </w:pPr>
-    <w:rPr>
-      <w:rFonts w:ascii="Times New Roman" w:eastAsia="Times New Roman" w:hAnsi="Times New Roman" w:cs="Times New Roman"/>
-      <w:sz w:val="24"/>
-      <w:szCs w:val="24"/>
-      <w:lang w:eastAsia="da-DK"/>
-    </w:rPr>
-  </w:style>
-  <w:style w:type="paragraph" w:styleId="NoSpacing">
-    <w:name w:val="No Spacing"/>
-    <w:uiPriority w:val="1"/>
-    <w:qFormat/>
-    <w:rsid w:val="002361AE"/>
-    <w:rPr>
-      <w:sz w:val="22"/>
-      <w:szCs w:val="22"/>
-      <w:lang w:eastAsia="en-US" w:bidi="ar-SA"/>
-    </w:rPr>
-  </w:style>
-  <w:style w:type="paragraph" w:styleId="ListParagraph">
-    <w:name w:val="List Paragraph"/>
-    <w:basedOn w:val="Normal"/>
-    <w:uiPriority w:val="34"/>
-    <w:qFormat/>
-    <w:rsid w:val="00E40A02"/>
-    <w:pPr>
-      <w:ind w:left="720"/>
-      <w:contextualSpacing/>
-    </w:pPr>
-  </w:style>
-  <w:style w:type="paragraph" w:styleId="Title">
-    <w:name w:val="Title"/>
-    <w:basedOn w:val="Normal"/>
-    <w:next w:val="Normal"/>
-    <w:link w:val="TitleChar"/>
-    <w:uiPriority w:val="10"/>
-    <w:qFormat/>
-    <w:rsid w:val="00D62C1F"/>
-    <w:pPr>
-      <w:spacing w:before="240" w:after="60"/>
-      <w:jc w:val="center"/>
-      <w:outlineLvl w:val="0"/>
-    </w:pPr>
-    <w:rPr>
-      <w:rFonts w:ascii="Cambria" w:eastAsia="Times New Roman" w:hAnsi="Cambria" w:cs="Angsana New"/>
-      <w:b/>
-      <w:bCs/>
-      <w:kern w:val="28"/>
-      <w:sz w:val="32"/>
-      <w:szCs w:val="32"/>
-    </w:rPr>
-  </w:style>
-  <w:style w:type="character" w:customStyle="1" w:styleId="TitleChar">
-    <w:name w:val="Title Char"/>
-    <w:link w:val="Title"/>
-    <w:uiPriority w:val="10"/>
-    <w:rsid w:val="00D62C1F"/>
-    <w:rPr>
-      <w:rFonts w:ascii="Cambria" w:eastAsia="Times New Roman" w:hAnsi="Cambria" w:cs="Angsana New"/>
-      <w:b/>
-      <w:bCs/>
-      <w:kern w:val="28"/>
-      <w:sz w:val="32"/>
-      <w:szCs w:val="32"/>
-      <w:lang w:eastAsia="en-US" w:bidi="ar-SA"/>
-    </w:rPr>
-  </w:style>
-  <w:style w:type="character" w:styleId="PlaceholderText">
-    <w:name w:val="Placeholder Text"/>
-    <w:basedOn w:val="DefaultParagraphFont"/>
-    <w:uiPriority w:val="99"/>
-    <w:semiHidden/>
-    <w:rsid w:val="00AE2326"/>
-    <w:rPr>
-      <w:color w:val="808080"/>
-    </w:rPr>
-  </w:style>
-  <w:style w:type="paragraph" w:styleId="BalloonText">
-    <w:name w:val="Balloon Text"/>
-    <w:basedOn w:val="Normal"/>
-    <w:link w:val="BalloonTextChar"/>
-    <w:uiPriority w:val="99"/>
-    <w:semiHidden/>
-    <w:unhideWhenUsed/>
-    <w:rsid w:val="00AE2326"/>
-    <w:pPr>
-      <w:spacing w:after="0" w:line="240" w:lineRule="auto"/>
-    </w:pPr>
-    <w:rPr>
-      <w:rFonts w:ascii="Tahoma" w:hAnsi="Tahoma" w:cs="Tahoma"/>
-      <w:sz w:val="16"/>
-      <w:szCs w:val="16"/>
-    </w:rPr>
-  </w:style>
-  <w:style w:type="character" w:customStyle="1" w:styleId="BalloonTextChar">
-    <w:name w:val="Balloon Text Char"/>
-    <w:basedOn w:val="DefaultParagraphFont"/>
-    <w:link w:val="BalloonText"/>
+  <w:style w:type="character" w:customStyle="1" w:styleId="MarkeringsbobletekstTegn">
+    <w:name w:val="Markeringsbobletekst Tegn"/>
+    <w:basedOn w:val="Standardskrifttypeiafsnit"/>
+    <w:link w:val="Markeringsbobletekst"/>
     <w:uiPriority w:val="99"/>
     <w:semiHidden/>
     <w:rsid w:val="00AE2326"/>

</xml_diff>